<commit_message>
add OPP & ECS comparison
</commit_message>
<xml_diff>
--- a/praca.docx
+++ b/praca.docx
@@ -3719,16 +3719,6 @@
               <w:szCs w:val="24"/>
               <w:lang w:val="en-GB"/>
             </w:rPr>
-            <w:t xml:space="preserve"> </w:t>
-          </w:r>
-          <w:r>
-            <w:rPr>
-              <w:rFonts w:ascii="Times New Roman" w:hAnsi="Times New Roman" w:cs="Times New Roman"/>
-              <w:noProof/>
-              <w:sz w:val="24"/>
-              <w:szCs w:val="24"/>
-              <w:lang w:val="en-GB"/>
-            </w:rPr>
             <w:t>[6]</w:t>
           </w:r>
           <w:r>
@@ -3784,16 +3774,6 @@
               <w:szCs w:val="24"/>
             </w:rPr>
             <w:fldChar w:fldCharType="separate"/>
-          </w:r>
-          <w:r>
-            <w:rPr>
-              <w:rFonts w:ascii="Times New Roman" w:hAnsi="Times New Roman" w:cs="Times New Roman"/>
-              <w:noProof/>
-              <w:sz w:val="24"/>
-              <w:szCs w:val="24"/>
-              <w:lang w:val="en-GB"/>
-            </w:rPr>
-            <w:t xml:space="preserve"> </w:t>
           </w:r>
           <w:r>
             <w:rPr>
@@ -4213,10 +4193,661 @@
     </w:p>
     <w:p>
       <w:pPr>
-        <w:pStyle w:val="Heading3"/>
-      </w:pPr>
-      <w:r>
-        <w:t>Paradygmat programowania obiektowego OOP</w:t>
+        <w:jc w:val="both"/>
+        <w:rPr>
+          <w:rFonts w:ascii="Times New Roman" w:hAnsi="Times New Roman" w:cs="Times New Roman"/>
+          <w:sz w:val="24"/>
+          <w:szCs w:val="24"/>
+        </w:rPr>
+      </w:pPr>
+      <w:r>
+        <w:rPr>
+          <w:rFonts w:ascii="Times New Roman" w:hAnsi="Times New Roman" w:cs="Times New Roman"/>
+          <w:sz w:val="24"/>
+          <w:szCs w:val="24"/>
+        </w:rPr>
+        <w:t>Wybór odpowiedniego modelu architektury ma istotny wpływ na stabilność i wydajność oprogramowania, w tym systemów symulacyjnych. Tradycyjne podejście obiektowe opiera się na odwzorowaniu bytów świata rzeczywistego na obiekty, co sprzyja enkapsulacji i czytelnemu modelowaniu skomplikowanych relacji. Jednakże, jak zauważa się w badaniach nad systemami czasu rzeczywistego</w:t>
+      </w:r>
+      <w:sdt>
+        <w:sdtPr>
+          <w:rPr>
+            <w:rFonts w:ascii="Times New Roman" w:hAnsi="Times New Roman" w:cs="Times New Roman"/>
+            <w:sz w:val="24"/>
+            <w:szCs w:val="24"/>
+          </w:rPr>
+          <w:id w:val="-633329304"/>
+          <w:citation/>
+        </w:sdtPr>
+        <w:sdtContent>
+          <w:r>
+            <w:rPr>
+              <w:rFonts w:ascii="Times New Roman" w:hAnsi="Times New Roman" w:cs="Times New Roman"/>
+              <w:sz w:val="24"/>
+              <w:szCs w:val="24"/>
+            </w:rPr>
+            <w:fldChar w:fldCharType="begin"/>
+          </w:r>
+          <w:r>
+            <w:rPr>
+              <w:rFonts w:ascii="Times New Roman" w:hAnsi="Times New Roman" w:cs="Times New Roman"/>
+              <w:sz w:val="24"/>
+              <w:szCs w:val="24"/>
+              <w:lang w:val="en-GB"/>
+            </w:rPr>
+            <w:instrText xml:space="preserve"> CITATION Wie15 \l 2057 </w:instrText>
+          </w:r>
+          <w:r>
+            <w:rPr>
+              <w:rFonts w:ascii="Times New Roman" w:hAnsi="Times New Roman" w:cs="Times New Roman"/>
+              <w:sz w:val="24"/>
+              <w:szCs w:val="24"/>
+            </w:rPr>
+            <w:fldChar w:fldCharType="separate"/>
+          </w:r>
+          <w:r>
+            <w:rPr>
+              <w:rFonts w:ascii="Times New Roman" w:hAnsi="Times New Roman" w:cs="Times New Roman"/>
+              <w:noProof/>
+              <w:sz w:val="24"/>
+              <w:szCs w:val="24"/>
+              <w:lang w:val="en-GB"/>
+            </w:rPr>
+            <w:t xml:space="preserve"> </w:t>
+          </w:r>
+          <w:r>
+            <w:rPr>
+              <w:rFonts w:ascii="Times New Roman" w:hAnsi="Times New Roman" w:cs="Times New Roman"/>
+              <w:noProof/>
+              <w:sz w:val="24"/>
+              <w:szCs w:val="24"/>
+              <w:lang w:val="en-GB"/>
+            </w:rPr>
+            <w:t>[11]</w:t>
+          </w:r>
+          <w:r>
+            <w:rPr>
+              <w:rFonts w:ascii="Times New Roman" w:hAnsi="Times New Roman" w:cs="Times New Roman"/>
+              <w:sz w:val="24"/>
+              <w:szCs w:val="24"/>
+            </w:rPr>
+            <w:fldChar w:fldCharType="end"/>
+          </w:r>
+        </w:sdtContent>
+      </w:sdt>
+      <w:r>
+        <w:rPr>
+          <w:rFonts w:ascii="Times New Roman" w:hAnsi="Times New Roman" w:cs="Times New Roman"/>
+          <w:sz w:val="24"/>
+          <w:szCs w:val="24"/>
+        </w:rPr>
+        <w:t>, silne powiązanie danych z logiką wewnętrzną obiektów może prowadzić do usztywnienia struktury i utraty elastyczności, utrudniając</w:t>
+      </w:r>
+      <w:r>
+        <w:rPr>
+          <w:rFonts w:ascii="Times New Roman" w:hAnsi="Times New Roman" w:cs="Times New Roman"/>
+          <w:sz w:val="24"/>
+          <w:szCs w:val="24"/>
+        </w:rPr>
+        <w:t xml:space="preserve"> rozwój, utrzymanie i </w:t>
+      </w:r>
+      <w:r>
+        <w:rPr>
+          <w:rFonts w:ascii="Times New Roman" w:hAnsi="Times New Roman" w:cs="Times New Roman"/>
+          <w:sz w:val="24"/>
+          <w:szCs w:val="24"/>
+        </w:rPr>
+        <w:t xml:space="preserve"> ponowne wykorzystanie kodu w dynamicznie rozwijającym się oprogramowaniu</w:t>
+      </w:r>
+      <w:r>
+        <w:rPr>
+          <w:rFonts w:ascii="Times New Roman" w:hAnsi="Times New Roman" w:cs="Times New Roman"/>
+          <w:sz w:val="24"/>
+          <w:szCs w:val="24"/>
+        </w:rPr>
+        <w:t xml:space="preserve"> </w:t>
+      </w:r>
+      <w:sdt>
+        <w:sdtPr>
+          <w:rPr>
+            <w:rFonts w:ascii="Times New Roman" w:hAnsi="Times New Roman" w:cs="Times New Roman"/>
+            <w:sz w:val="24"/>
+            <w:szCs w:val="24"/>
+          </w:rPr>
+          <w:id w:val="-186452307"/>
+          <w:citation/>
+        </w:sdtPr>
+        <w:sdtContent>
+          <w:r>
+            <w:rPr>
+              <w:rFonts w:ascii="Times New Roman" w:hAnsi="Times New Roman" w:cs="Times New Roman"/>
+              <w:sz w:val="24"/>
+              <w:szCs w:val="24"/>
+            </w:rPr>
+            <w:fldChar w:fldCharType="begin"/>
+          </w:r>
+          <w:r>
+            <w:rPr>
+              <w:rFonts w:ascii="Times New Roman" w:hAnsi="Times New Roman" w:cs="Times New Roman"/>
+              <w:sz w:val="24"/>
+              <w:szCs w:val="24"/>
+              <w:lang w:val="en-GB"/>
+            </w:rPr>
+            <w:instrText xml:space="preserve"> CITATION ECSPerf \l 2057 </w:instrText>
+          </w:r>
+          <w:r>
+            <w:rPr>
+              <w:rFonts w:ascii="Times New Roman" w:hAnsi="Times New Roman" w:cs="Times New Roman"/>
+              <w:sz w:val="24"/>
+              <w:szCs w:val="24"/>
+            </w:rPr>
+            <w:fldChar w:fldCharType="separate"/>
+          </w:r>
+          <w:r>
+            <w:rPr>
+              <w:rFonts w:ascii="Times New Roman" w:hAnsi="Times New Roman" w:cs="Times New Roman"/>
+              <w:noProof/>
+              <w:sz w:val="24"/>
+              <w:szCs w:val="24"/>
+              <w:lang w:val="en-GB"/>
+            </w:rPr>
+            <w:t xml:space="preserve"> </w:t>
+          </w:r>
+          <w:r>
+            <w:rPr>
+              <w:rFonts w:ascii="Times New Roman" w:hAnsi="Times New Roman" w:cs="Times New Roman"/>
+              <w:noProof/>
+              <w:sz w:val="24"/>
+              <w:szCs w:val="24"/>
+              <w:lang w:val="en-GB"/>
+            </w:rPr>
+            <w:t>[10]</w:t>
+          </w:r>
+          <w:r>
+            <w:rPr>
+              <w:rFonts w:ascii="Times New Roman" w:hAnsi="Times New Roman" w:cs="Times New Roman"/>
+              <w:sz w:val="24"/>
+              <w:szCs w:val="24"/>
+            </w:rPr>
+            <w:fldChar w:fldCharType="end"/>
+          </w:r>
+        </w:sdtContent>
+      </w:sdt>
+      <w:r>
+        <w:rPr>
+          <w:rFonts w:ascii="Times New Roman" w:hAnsi="Times New Roman" w:cs="Times New Roman"/>
+          <w:sz w:val="24"/>
+          <w:szCs w:val="24"/>
+        </w:rPr>
+        <w:t xml:space="preserve"> </w:t>
+      </w:r>
+      <w:sdt>
+        <w:sdtPr>
+          <w:rPr>
+            <w:rFonts w:ascii="Times New Roman" w:hAnsi="Times New Roman" w:cs="Times New Roman"/>
+            <w:sz w:val="24"/>
+            <w:szCs w:val="24"/>
+          </w:rPr>
+          <w:id w:val="-2004655553"/>
+          <w:citation/>
+        </w:sdtPr>
+        <w:sdtContent>
+          <w:r>
+            <w:rPr>
+              <w:rFonts w:ascii="Times New Roman" w:hAnsi="Times New Roman" w:cs="Times New Roman"/>
+              <w:sz w:val="24"/>
+              <w:szCs w:val="24"/>
+            </w:rPr>
+            <w:fldChar w:fldCharType="begin"/>
+          </w:r>
+          <w:r>
+            <w:rPr>
+              <w:rFonts w:ascii="Times New Roman" w:hAnsi="Times New Roman" w:cs="Times New Roman"/>
+              <w:sz w:val="24"/>
+              <w:szCs w:val="24"/>
+              <w:lang w:val="en-GB"/>
+            </w:rPr>
+            <w:instrText xml:space="preserve"> CITATION Wie15 \l 2057 </w:instrText>
+          </w:r>
+          <w:r>
+            <w:rPr>
+              <w:rFonts w:ascii="Times New Roman" w:hAnsi="Times New Roman" w:cs="Times New Roman"/>
+              <w:sz w:val="24"/>
+              <w:szCs w:val="24"/>
+            </w:rPr>
+            <w:fldChar w:fldCharType="separate"/>
+          </w:r>
+          <w:r>
+            <w:rPr>
+              <w:rFonts w:ascii="Times New Roman" w:hAnsi="Times New Roman" w:cs="Times New Roman"/>
+              <w:noProof/>
+              <w:sz w:val="24"/>
+              <w:szCs w:val="24"/>
+              <w:lang w:val="en-GB"/>
+            </w:rPr>
+            <w:t>[11]</w:t>
+          </w:r>
+          <w:r>
+            <w:rPr>
+              <w:rFonts w:ascii="Times New Roman" w:hAnsi="Times New Roman" w:cs="Times New Roman"/>
+              <w:sz w:val="24"/>
+              <w:szCs w:val="24"/>
+            </w:rPr>
+            <w:fldChar w:fldCharType="end"/>
+          </w:r>
+        </w:sdtContent>
+      </w:sdt>
+      <w:r>
+        <w:rPr>
+          <w:rFonts w:ascii="Times New Roman" w:hAnsi="Times New Roman" w:cs="Times New Roman"/>
+          <w:sz w:val="24"/>
+          <w:szCs w:val="24"/>
+        </w:rPr>
+        <w:t xml:space="preserve">. </w:t>
+      </w:r>
+    </w:p>
+    <w:p>
+      <w:pPr>
+        <w:jc w:val="both"/>
+        <w:rPr>
+          <w:rFonts w:ascii="Times New Roman" w:hAnsi="Times New Roman" w:cs="Times New Roman"/>
+          <w:sz w:val="24"/>
+          <w:szCs w:val="24"/>
+        </w:rPr>
+      </w:pPr>
+      <w:r>
+        <w:rPr>
+          <w:rFonts w:ascii="Times New Roman" w:hAnsi="Times New Roman" w:cs="Times New Roman"/>
+          <w:sz w:val="24"/>
+          <w:szCs w:val="24"/>
+        </w:rPr>
+        <w:t>Znaczącą zaletą OOP jest niewątpliwie łatwość zarządzania logiką na poziomie pojedynczych obiektów. Niemniej jednak, w przypadku symulacji o dużej skali, gdzie uzyskanie wysokiej wydajności stanowi istotne wyzwanie, model ten ujawnia wady wynikające z nieoptymalnych wzorców dostępu do pamięci. Jak wskazują badania</w:t>
+      </w:r>
+      <w:r>
+        <w:rPr>
+          <w:rFonts w:ascii="Times New Roman" w:hAnsi="Times New Roman" w:cs="Times New Roman"/>
+          <w:sz w:val="24"/>
+          <w:szCs w:val="24"/>
+        </w:rPr>
+        <w:t xml:space="preserve"> </w:t>
+      </w:r>
+      <w:sdt>
+        <w:sdtPr>
+          <w:rPr>
+            <w:rFonts w:ascii="Times New Roman" w:hAnsi="Times New Roman" w:cs="Times New Roman"/>
+            <w:sz w:val="24"/>
+            <w:szCs w:val="24"/>
+          </w:rPr>
+          <w:id w:val="1971547375"/>
+          <w:citation/>
+        </w:sdtPr>
+        <w:sdtContent>
+          <w:r>
+            <w:rPr>
+              <w:rFonts w:ascii="Times New Roman" w:hAnsi="Times New Roman" w:cs="Times New Roman"/>
+              <w:sz w:val="24"/>
+              <w:szCs w:val="24"/>
+            </w:rPr>
+            <w:fldChar w:fldCharType="begin"/>
+          </w:r>
+          <w:r>
+            <w:rPr>
+              <w:rFonts w:ascii="Times New Roman" w:hAnsi="Times New Roman" w:cs="Times New Roman"/>
+              <w:sz w:val="24"/>
+              <w:szCs w:val="24"/>
+              <w:lang w:val="en-GB"/>
+            </w:rPr>
+            <w:instrText xml:space="preserve"> CITATION ECSPerf \l 2057 </w:instrText>
+          </w:r>
+          <w:r>
+            <w:rPr>
+              <w:rFonts w:ascii="Times New Roman" w:hAnsi="Times New Roman" w:cs="Times New Roman"/>
+              <w:sz w:val="24"/>
+              <w:szCs w:val="24"/>
+            </w:rPr>
+            <w:fldChar w:fldCharType="separate"/>
+          </w:r>
+          <w:r>
+            <w:rPr>
+              <w:rFonts w:ascii="Times New Roman" w:hAnsi="Times New Roman" w:cs="Times New Roman"/>
+              <w:noProof/>
+              <w:sz w:val="24"/>
+              <w:szCs w:val="24"/>
+              <w:lang w:val="en-GB"/>
+            </w:rPr>
+            <w:t>[10]</w:t>
+          </w:r>
+          <w:r>
+            <w:rPr>
+              <w:rFonts w:ascii="Times New Roman" w:hAnsi="Times New Roman" w:cs="Times New Roman"/>
+              <w:sz w:val="24"/>
+              <w:szCs w:val="24"/>
+            </w:rPr>
+            <w:fldChar w:fldCharType="end"/>
+          </w:r>
+        </w:sdtContent>
+      </w:sdt>
+      <w:r>
+        <w:rPr>
+          <w:rFonts w:ascii="Times New Roman" w:hAnsi="Times New Roman" w:cs="Times New Roman"/>
+          <w:sz w:val="24"/>
+          <w:szCs w:val="24"/>
+        </w:rPr>
+        <w:t xml:space="preserve">, </w:t>
+      </w:r>
+      <w:r>
+        <w:rPr>
+          <w:rFonts w:ascii="Times New Roman" w:hAnsi="Times New Roman" w:cs="Times New Roman"/>
+          <w:sz w:val="24"/>
+          <w:szCs w:val="24"/>
+        </w:rPr>
+        <w:t>enkapsulacja w OOP utrudnia optymalizację lokalności danych i efektywnego wykorzystania pamięci podręcznej procesora, co prowadzi do obniżenia wydajności przy dużej liczbie bytów.</w:t>
+      </w:r>
+    </w:p>
+    <w:p>
+      <w:pPr>
+        <w:jc w:val="both"/>
+        <w:rPr>
+          <w:rFonts w:ascii="Times New Roman" w:hAnsi="Times New Roman" w:cs="Times New Roman"/>
+          <w:sz w:val="24"/>
+          <w:szCs w:val="24"/>
+        </w:rPr>
+      </w:pPr>
+      <w:r>
+        <w:rPr>
+          <w:rFonts w:ascii="Times New Roman" w:hAnsi="Times New Roman" w:cs="Times New Roman"/>
+          <w:sz w:val="24"/>
+          <w:szCs w:val="24"/>
+        </w:rPr>
+        <w:t>W odpowiedzi na te ograniczenia, w nowoczesnych systemach coraz częściej stosuje się architekturę zorientowaną na dan</w:t>
+      </w:r>
+      <w:r>
+        <w:rPr>
+          <w:rFonts w:ascii="Times New Roman" w:hAnsi="Times New Roman" w:cs="Times New Roman"/>
+          <w:sz w:val="24"/>
+          <w:szCs w:val="24"/>
+        </w:rPr>
+        <w:t>e</w:t>
+      </w:r>
+      <w:r>
+        <w:rPr>
+          <w:rFonts w:ascii="Times New Roman" w:hAnsi="Times New Roman" w:cs="Times New Roman"/>
+          <w:sz w:val="24"/>
+          <w:szCs w:val="24"/>
+        </w:rPr>
+        <w:t xml:space="preserve"> realizowaną przez wzorzec ECS. Podejście to promuje pełną </w:t>
+      </w:r>
+      <w:r>
+        <w:rPr>
+          <w:rFonts w:ascii="Times New Roman" w:hAnsi="Times New Roman" w:cs="Times New Roman"/>
+          <w:sz w:val="24"/>
+          <w:szCs w:val="24"/>
+        </w:rPr>
+        <w:lastRenderedPageBreak/>
+        <w:t xml:space="preserve">separacje stanu od zachowania. </w:t>
+      </w:r>
+      <w:r>
+        <w:rPr>
+          <w:rFonts w:ascii="Times New Roman" w:hAnsi="Times New Roman" w:cs="Times New Roman"/>
+          <w:sz w:val="24"/>
+          <w:szCs w:val="24"/>
+        </w:rPr>
+        <w:t>co pozwala uniknąć problemów wynikających ze sztywnych hierarchii typów oraz silnej enkapsulacji danych charakterystycznych dla OOP</w:t>
+      </w:r>
+      <w:sdt>
+        <w:sdtPr>
+          <w:rPr>
+            <w:rFonts w:ascii="Times New Roman" w:hAnsi="Times New Roman" w:cs="Times New Roman"/>
+            <w:sz w:val="24"/>
+            <w:szCs w:val="24"/>
+          </w:rPr>
+          <w:id w:val="3873189"/>
+          <w:citation/>
+        </w:sdtPr>
+        <w:sdtContent>
+          <w:r>
+            <w:rPr>
+              <w:rFonts w:ascii="Times New Roman" w:hAnsi="Times New Roman" w:cs="Times New Roman"/>
+              <w:sz w:val="24"/>
+              <w:szCs w:val="24"/>
+            </w:rPr>
+            <w:fldChar w:fldCharType="begin"/>
+          </w:r>
+          <w:r>
+            <w:rPr>
+              <w:rFonts w:ascii="Times New Roman" w:hAnsi="Times New Roman" w:cs="Times New Roman"/>
+              <w:sz w:val="24"/>
+              <w:szCs w:val="24"/>
+              <w:lang w:val="en-GB"/>
+            </w:rPr>
+            <w:instrText xml:space="preserve"> CITATION Wie15 \l 2057 </w:instrText>
+          </w:r>
+          <w:r>
+            <w:rPr>
+              <w:rFonts w:ascii="Times New Roman" w:hAnsi="Times New Roman" w:cs="Times New Roman"/>
+              <w:sz w:val="24"/>
+              <w:szCs w:val="24"/>
+            </w:rPr>
+            <w:fldChar w:fldCharType="separate"/>
+          </w:r>
+          <w:r>
+            <w:rPr>
+              <w:rFonts w:ascii="Times New Roman" w:hAnsi="Times New Roman" w:cs="Times New Roman"/>
+              <w:noProof/>
+              <w:sz w:val="24"/>
+              <w:szCs w:val="24"/>
+              <w:lang w:val="en-GB"/>
+            </w:rPr>
+            <w:t xml:space="preserve"> </w:t>
+          </w:r>
+          <w:r>
+            <w:rPr>
+              <w:rFonts w:ascii="Times New Roman" w:hAnsi="Times New Roman" w:cs="Times New Roman"/>
+              <w:noProof/>
+              <w:sz w:val="24"/>
+              <w:szCs w:val="24"/>
+              <w:lang w:val="en-GB"/>
+            </w:rPr>
+            <w:t>[11]</w:t>
+          </w:r>
+          <w:r>
+            <w:rPr>
+              <w:rFonts w:ascii="Times New Roman" w:hAnsi="Times New Roman" w:cs="Times New Roman"/>
+              <w:sz w:val="24"/>
+              <w:szCs w:val="24"/>
+            </w:rPr>
+            <w:fldChar w:fldCharType="end"/>
+          </w:r>
+        </w:sdtContent>
+      </w:sdt>
+      <w:r>
+        <w:rPr>
+          <w:rFonts w:ascii="Times New Roman" w:hAnsi="Times New Roman" w:cs="Times New Roman"/>
+          <w:sz w:val="24"/>
+          <w:szCs w:val="24"/>
+        </w:rPr>
+        <w:t>. W przeciwieństwie do obiektowego modelu reprezentacji, w którym dane są rozproszone w wielu obiektach, ECS porządkuje je w struktury zoptymalizowane pod jednorodne przetwarzanie</w:t>
+      </w:r>
+      <w:r>
+        <w:rPr>
+          <w:rFonts w:ascii="Times New Roman" w:hAnsi="Times New Roman" w:cs="Times New Roman"/>
+          <w:sz w:val="24"/>
+          <w:szCs w:val="24"/>
+        </w:rPr>
+        <w:t>.</w:t>
+      </w:r>
+    </w:p>
+    <w:p>
+      <w:pPr>
+        <w:jc w:val="both"/>
+        <w:rPr>
+          <w:rFonts w:ascii="Times New Roman" w:hAnsi="Times New Roman" w:cs="Times New Roman"/>
+          <w:sz w:val="24"/>
+          <w:szCs w:val="24"/>
+        </w:rPr>
+      </w:pPr>
+      <w:r>
+        <w:rPr>
+          <w:rFonts w:ascii="Times New Roman" w:hAnsi="Times New Roman" w:cs="Times New Roman"/>
+          <w:sz w:val="24"/>
+          <w:szCs w:val="24"/>
+        </w:rPr>
+        <w:t>Jak wykazano w analizach wydajnościowych</w:t>
+      </w:r>
+      <w:r>
+        <w:rPr>
+          <w:rFonts w:ascii="Times New Roman" w:hAnsi="Times New Roman" w:cs="Times New Roman"/>
+          <w:sz w:val="24"/>
+          <w:szCs w:val="24"/>
+        </w:rPr>
+        <w:t xml:space="preserve"> </w:t>
+      </w:r>
+      <w:sdt>
+        <w:sdtPr>
+          <w:rPr>
+            <w:rFonts w:ascii="Times New Roman" w:hAnsi="Times New Roman" w:cs="Times New Roman"/>
+            <w:sz w:val="24"/>
+            <w:szCs w:val="24"/>
+          </w:rPr>
+          <w:id w:val="-2108264976"/>
+          <w:citation/>
+        </w:sdtPr>
+        <w:sdtContent>
+          <w:r>
+            <w:rPr>
+              <w:rFonts w:ascii="Times New Roman" w:hAnsi="Times New Roman" w:cs="Times New Roman"/>
+              <w:sz w:val="24"/>
+              <w:szCs w:val="24"/>
+            </w:rPr>
+            <w:fldChar w:fldCharType="begin"/>
+          </w:r>
+          <w:r>
+            <w:rPr>
+              <w:rFonts w:ascii="Times New Roman" w:hAnsi="Times New Roman" w:cs="Times New Roman"/>
+              <w:sz w:val="24"/>
+              <w:szCs w:val="24"/>
+              <w:lang w:val="en-GB"/>
+            </w:rPr>
+            <w:instrText xml:space="preserve"> CITATION ECSPerf \l 2057 </w:instrText>
+          </w:r>
+          <w:r>
+            <w:rPr>
+              <w:rFonts w:ascii="Times New Roman" w:hAnsi="Times New Roman" w:cs="Times New Roman"/>
+              <w:sz w:val="24"/>
+              <w:szCs w:val="24"/>
+            </w:rPr>
+            <w:fldChar w:fldCharType="separate"/>
+          </w:r>
+          <w:r>
+            <w:rPr>
+              <w:rFonts w:ascii="Times New Roman" w:hAnsi="Times New Roman" w:cs="Times New Roman"/>
+              <w:noProof/>
+              <w:sz w:val="24"/>
+              <w:szCs w:val="24"/>
+              <w:lang w:val="en-GB"/>
+            </w:rPr>
+            <w:t>[10]</w:t>
+          </w:r>
+          <w:r>
+            <w:rPr>
+              <w:rFonts w:ascii="Times New Roman" w:hAnsi="Times New Roman" w:cs="Times New Roman"/>
+              <w:sz w:val="24"/>
+              <w:szCs w:val="24"/>
+            </w:rPr>
+            <w:fldChar w:fldCharType="end"/>
+          </w:r>
+        </w:sdtContent>
+      </w:sdt>
+      <w:r>
+        <w:rPr>
+          <w:rFonts w:ascii="Times New Roman" w:hAnsi="Times New Roman" w:cs="Times New Roman"/>
+          <w:sz w:val="24"/>
+          <w:szCs w:val="24"/>
+        </w:rPr>
+        <w:t xml:space="preserve">, taki układ umożliwia znacznie wyższy stopień zrównoleglenia obliczeń </w:t>
+      </w:r>
+      <w:r>
+        <w:rPr>
+          <w:rFonts w:ascii="Times New Roman" w:hAnsi="Times New Roman" w:cs="Times New Roman"/>
+          <w:sz w:val="24"/>
+          <w:szCs w:val="24"/>
+        </w:rPr>
+        <w:t xml:space="preserve">- </w:t>
+      </w:r>
+      <w:r>
+        <w:rPr>
+          <w:rFonts w:ascii="Times New Roman" w:hAnsi="Times New Roman" w:cs="Times New Roman"/>
+          <w:sz w:val="24"/>
+          <w:szCs w:val="24"/>
+        </w:rPr>
+        <w:t>szczególnie w symulacjach o dużej liczbie bytów</w:t>
+      </w:r>
+      <w:r>
+        <w:rPr>
+          <w:rFonts w:ascii="Times New Roman" w:hAnsi="Times New Roman" w:cs="Times New Roman"/>
+          <w:sz w:val="24"/>
+          <w:szCs w:val="24"/>
+        </w:rPr>
+        <w:t xml:space="preserve"> - </w:t>
+      </w:r>
+      <w:r>
+        <w:rPr>
+          <w:rFonts w:ascii="Times New Roman" w:hAnsi="Times New Roman" w:cs="Times New Roman"/>
+          <w:sz w:val="24"/>
+          <w:szCs w:val="24"/>
+        </w:rPr>
+        <w:t xml:space="preserve">oraz poprawia lokalność danych (ang. </w:t>
+      </w:r>
+      <w:r>
+        <w:rPr>
+          <w:rFonts w:ascii="Times New Roman" w:hAnsi="Times New Roman" w:cs="Times New Roman"/>
+          <w:i/>
+          <w:iCs/>
+          <w:sz w:val="24"/>
+          <w:szCs w:val="24"/>
+        </w:rPr>
+        <w:t>cache locality</w:t>
+      </w:r>
+      <w:r>
+        <w:rPr>
+          <w:rFonts w:ascii="Times New Roman" w:hAnsi="Times New Roman" w:cs="Times New Roman"/>
+          <w:sz w:val="24"/>
+          <w:szCs w:val="24"/>
+        </w:rPr>
+        <w:t>), co przekłada się na bardziej efektywne wykorzystanie pamięci podręcznej procesora i wyraźny wzrost skalowalności. Badania te potwierdzają, że architektura ECS lepiej odpowiada potrzebom współczesnych symulacji, w których kluczowe znaczenie ma efektywne przetwarzanie dużych, jednorodnych zbiorów danych</w:t>
+      </w:r>
+      <w:r>
+        <w:rPr>
+          <w:rFonts w:ascii="Times New Roman" w:hAnsi="Times New Roman" w:cs="Times New Roman"/>
+          <w:sz w:val="24"/>
+          <w:szCs w:val="24"/>
+        </w:rPr>
+        <w:t>.</w:t>
+      </w:r>
+    </w:p>
+    <w:p>
+      <w:pPr>
+        <w:jc w:val="both"/>
+        <w:rPr>
+          <w:rFonts w:ascii="Times New Roman" w:hAnsi="Times New Roman" w:cs="Times New Roman"/>
+          <w:sz w:val="24"/>
+          <w:szCs w:val="24"/>
+        </w:rPr>
+      </w:pPr>
+      <w:r>
+        <w:rPr>
+          <w:rFonts w:ascii="Times New Roman" w:hAnsi="Times New Roman" w:cs="Times New Roman"/>
+          <w:sz w:val="24"/>
+          <w:szCs w:val="24"/>
+        </w:rPr>
+        <w:t>W praktyce czysta architektura ECS, mimo wysokiej wydajności, bywa mniej intuicyjna w zarządzaniu unikalnymi podsystemami infrastrukturalnymi (np. obsługą okna graficznego czy integracją z systemem plików). Zadania te często naturalnie wpisują się w paradygmat obiektowy, przez co ich implementacja w czystym ECS może prowadzić do nadmiernego komplikowania kodu</w:t>
+      </w:r>
+      <w:r>
+        <w:rPr>
+          <w:rFonts w:ascii="Times New Roman" w:hAnsi="Times New Roman" w:cs="Times New Roman"/>
+          <w:sz w:val="24"/>
+          <w:szCs w:val="24"/>
+        </w:rPr>
+        <w:t>.</w:t>
       </w:r>
     </w:p>
     <w:p>
@@ -4255,22 +4886,20 @@
     <w:bookmarkStart w:id="15" w:name="_Toc218801891" w:displacedByCustomXml="next"/>
     <w:sdt>
       <w:sdtPr>
+        <w:rPr>
+          <w:rFonts w:asciiTheme="minorHAnsi" w:eastAsiaTheme="minorHAnsi" w:hAnsiTheme="minorHAnsi" w:cstheme="minorBidi"/>
+          <w:b w:val="0"/>
+          <w:bCs w:val="0"/>
+          <w:color w:val="auto"/>
+          <w:sz w:val="22"/>
+          <w:szCs w:val="22"/>
+        </w:rPr>
         <w:id w:val="-1984312898"/>
         <w:docPartObj>
           <w:docPartGallery w:val="Bibliographies"/>
           <w:docPartUnique/>
         </w:docPartObj>
       </w:sdtPr>
-      <w:sdtEndPr>
-        <w:rPr>
-          <w:rFonts w:asciiTheme="minorHAnsi" w:eastAsiaTheme="minorHAnsi" w:hAnsiTheme="minorHAnsi" w:cstheme="minorBidi"/>
-          <w:b w:val="0"/>
-          <w:bCs w:val="0"/>
-          <w:color w:val="auto"/>
-          <w:sz w:val="22"/>
-          <w:szCs w:val="22"/>
-        </w:rPr>
-      </w:sdtEndPr>
       <w:sdtContent>
         <w:p>
           <w:pPr>
@@ -4322,7 +4951,7 @@
               </w:tblGrid>
               <w:tr>
                 <w:trPr>
-                  <w:divId w:val="924415650"/>
+                  <w:divId w:val="2140344037"/>
                   <w:tblCellSpacing w:w="15" w:type="dxa"/>
                 </w:trPr>
                 <w:tc>
@@ -4342,7 +4971,6 @@
                       <w:rPr>
                         <w:noProof/>
                       </w:rPr>
-                      <w:lastRenderedPageBreak/>
                       <w:t xml:space="preserve">[1] </w:t>
                     </w:r>
                   </w:p>
@@ -4370,7 +4998,7 @@
               </w:tr>
               <w:tr>
                 <w:trPr>
-                  <w:divId w:val="924415650"/>
+                  <w:divId w:val="2140344037"/>
                   <w:tblCellSpacing w:w="15" w:type="dxa"/>
                 </w:trPr>
                 <w:tc>
@@ -4416,7 +5044,7 @@
               </w:tr>
               <w:tr>
                 <w:trPr>
-                  <w:divId w:val="924415650"/>
+                  <w:divId w:val="2140344037"/>
                   <w:tblCellSpacing w:w="15" w:type="dxa"/>
                 </w:trPr>
                 <w:tc>
@@ -4462,7 +5090,7 @@
               </w:tr>
               <w:tr>
                 <w:trPr>
-                  <w:divId w:val="924415650"/>
+                  <w:divId w:val="2140344037"/>
                   <w:tblCellSpacing w:w="15" w:type="dxa"/>
                 </w:trPr>
                 <w:tc>
@@ -4508,7 +5136,7 @@
               </w:tr>
               <w:tr>
                 <w:trPr>
-                  <w:divId w:val="924415650"/>
+                  <w:divId w:val="2140344037"/>
                   <w:tblCellSpacing w:w="15" w:type="dxa"/>
                 </w:trPr>
                 <w:tc>
@@ -4527,6 +5155,7 @@
                       <w:rPr>
                         <w:noProof/>
                       </w:rPr>
+                      <w:lastRenderedPageBreak/>
                       <w:t xml:space="preserve">[5] </w:t>
                     </w:r>
                   </w:p>
@@ -4554,7 +5183,7 @@
               </w:tr>
               <w:tr>
                 <w:trPr>
-                  <w:divId w:val="924415650"/>
+                  <w:divId w:val="2140344037"/>
                   <w:tblCellSpacing w:w="15" w:type="dxa"/>
                 </w:trPr>
                 <w:tc>
@@ -4600,7 +5229,7 @@
               </w:tr>
               <w:tr>
                 <w:trPr>
-                  <w:divId w:val="924415650"/>
+                  <w:divId w:val="2140344037"/>
                   <w:tblCellSpacing w:w="15" w:type="dxa"/>
                 </w:trPr>
                 <w:tc>
@@ -4646,7 +5275,7 @@
               </w:tr>
               <w:tr>
                 <w:trPr>
-                  <w:divId w:val="924415650"/>
+                  <w:divId w:val="2140344037"/>
                   <w:tblCellSpacing w:w="15" w:type="dxa"/>
                 </w:trPr>
                 <w:tc>
@@ -4692,7 +5321,7 @@
               </w:tr>
               <w:tr>
                 <w:trPr>
-                  <w:divId w:val="924415650"/>
+                  <w:divId w:val="2140344037"/>
                   <w:tblCellSpacing w:w="15" w:type="dxa"/>
                 </w:trPr>
                 <w:tc>
@@ -4752,7 +5381,7 @@
               </w:tr>
               <w:tr>
                 <w:trPr>
-                  <w:divId w:val="924415650"/>
+                  <w:divId w:val="2140344037"/>
                   <w:tblCellSpacing w:w="15" w:type="dxa"/>
                 </w:trPr>
                 <w:tc>
@@ -4810,10 +5439,70 @@
                   </w:p>
                 </w:tc>
               </w:tr>
+              <w:tr>
+                <w:trPr>
+                  <w:divId w:val="2140344037"/>
+                  <w:tblCellSpacing w:w="15" w:type="dxa"/>
+                </w:trPr>
+                <w:tc>
+                  <w:tcPr>
+                    <w:tcW w:w="50" w:type="pct"/>
+                    <w:hideMark/>
+                  </w:tcPr>
+                  <w:p>
+                    <w:pPr>
+                      <w:pStyle w:val="Bibliography"/>
+                      <w:rPr>
+                        <w:noProof/>
+                      </w:rPr>
+                    </w:pPr>
+                    <w:r>
+                      <w:rPr>
+                        <w:noProof/>
+                      </w:rPr>
+                      <w:t xml:space="preserve">[11] </w:t>
+                    </w:r>
+                  </w:p>
+                </w:tc>
+                <w:tc>
+                  <w:tcPr>
+                    <w:tcW w:w="0" w:type="auto"/>
+                    <w:hideMark/>
+                  </w:tcPr>
+                  <w:p>
+                    <w:pPr>
+                      <w:pStyle w:val="Bibliography"/>
+                      <w:rPr>
+                        <w:noProof/>
+                      </w:rPr>
+                    </w:pPr>
+                    <w:r>
+                      <w:rPr>
+                        <w:noProof/>
+                      </w:rPr>
+                      <w:t xml:space="preserve">D. Wiebusch i M. E. Latoschik, „Decoupling the Entity-Component-System Pattern using Semantic Traits for Reusable Realtime Interactive Systems,” w </w:t>
+                    </w:r>
+                    <w:r>
+                      <w:rPr>
+                        <w:i/>
+                        <w:iCs/>
+                        <w:noProof/>
+                      </w:rPr>
+                      <w:t>Proceedings of the IEEE VR Workshop on Software Engineering and Architectures for Realtime Interactive Systems (SEARIS 2015)</w:t>
+                    </w:r>
+                    <w:r>
+                      <w:rPr>
+                        <w:noProof/>
+                      </w:rPr>
+                      <w:t xml:space="preserve">, Arles, France, 2015. </w:t>
+                    </w:r>
+                  </w:p>
+                </w:tc>
+              </w:tr>
             </w:tbl>
             <w:p>
               <w:pPr>
-                <w:divId w:val="924415650"/>
+                <w:divId w:val="2140344037"/>
                 <w:rPr>
                   <w:rFonts w:eastAsia="Times New Roman"/>
                   <w:noProof/>
@@ -4870,61 +5559,7 @@
         <w:annotationRef/>
       </w:r>
       <w:r>
-        <w:t>„</w:t>
-      </w:r>
-      <w:r>
-        <w:t>Object-</w:t>
-      </w:r>
-      <w:proofErr w:type="spellStart"/>
-      <w:r>
-        <w:t>oriented</w:t>
-      </w:r>
-      <w:proofErr w:type="spellEnd"/>
-      <w:r>
-        <w:t xml:space="preserve"> </w:t>
-      </w:r>
-      <w:proofErr w:type="spellStart"/>
-      <w:r>
-        <w:t>programming</w:t>
-      </w:r>
-      <w:proofErr w:type="spellEnd"/>
-      <w:r>
-        <w:t xml:space="preserve"> </w:t>
-      </w:r>
-      <w:proofErr w:type="spellStart"/>
-      <w:r>
-        <w:t>is</w:t>
-      </w:r>
-      <w:proofErr w:type="spellEnd"/>
-      <w:r>
-        <w:t xml:space="preserve"> the dominant </w:t>
-      </w:r>
-      <w:proofErr w:type="spellStart"/>
-      <w:r>
-        <w:t>paradigm</w:t>
-      </w:r>
-      <w:proofErr w:type="spellEnd"/>
-      <w:r>
-        <w:t xml:space="preserve"> for</w:t>
-      </w:r>
-      <w:r>
-        <w:t xml:space="preserve"> </w:t>
-      </w:r>
-      <w:proofErr w:type="spellStart"/>
-      <w:r>
-        <w:t>commercial</w:t>
-      </w:r>
-      <w:proofErr w:type="spellEnd"/>
-      <w:r>
-        <w:t xml:space="preserve"> software </w:t>
-      </w:r>
-      <w:proofErr w:type="spellStart"/>
-      <w:r>
-        <w:t>developmen</w:t>
-      </w:r>
-      <w:proofErr w:type="spellEnd"/>
-      <w:r>
-        <w:t>”</w:t>
+        <w:t>„Object-oriented programming is the dominant paradigm for commercial software developmen”</w:t>
       </w:r>
     </w:p>
     <w:p>
@@ -4962,61 +5597,11 @@
           <w:szCs w:val="16"/>
         </w:rPr>
       </w:pPr>
-      <w:proofErr w:type="spellStart"/>
       <w:r>
         <w:rPr>
           <w:rStyle w:val="CommentReference"/>
         </w:rPr>
-        <w:t>architecture</w:t>
-      </w:r>
-      <w:proofErr w:type="spellEnd"/>
-      <w:r>
-        <w:rPr>
-          <w:rStyle w:val="CommentReference"/>
-        </w:rPr>
-        <w:t xml:space="preserve"> </w:t>
-      </w:r>
-      <w:proofErr w:type="spellStart"/>
-      <w:r>
-        <w:rPr>
-          <w:rStyle w:val="CommentReference"/>
-        </w:rPr>
-        <w:t>commonly</w:t>
-      </w:r>
-      <w:proofErr w:type="spellEnd"/>
-      <w:r>
-        <w:rPr>
-          <w:rStyle w:val="CommentReference"/>
-        </w:rPr>
-        <w:t xml:space="preserve"> </w:t>
-      </w:r>
-      <w:proofErr w:type="spellStart"/>
-      <w:r>
-        <w:rPr>
-          <w:rStyle w:val="CommentReference"/>
-        </w:rPr>
-        <w:t>used</w:t>
-      </w:r>
-      <w:proofErr w:type="spellEnd"/>
-      <w:r>
-        <w:rPr>
-          <w:rStyle w:val="CommentReference"/>
-        </w:rPr>
-        <w:t xml:space="preserve"> in </w:t>
-      </w:r>
-      <w:proofErr w:type="spellStart"/>
-      <w:r>
-        <w:rPr>
-          <w:rStyle w:val="CommentReference"/>
-        </w:rPr>
-        <w:t>game</w:t>
-      </w:r>
-      <w:proofErr w:type="spellEnd"/>
-      <w:r>
-        <w:rPr>
-          <w:rStyle w:val="CommentReference"/>
-        </w:rPr>
-        <w:t xml:space="preserve"> development</w:t>
+        <w:t>architecture commonly used in game development</w:t>
       </w:r>
       <w:r>
         <w:rPr>
@@ -12963,11 +13548,36 @@
     <b:URL>https://json.nlohmann.me/api/basic_json/</b:URL>
     <b:RefOrder>5</b:RefOrder>
   </b:Source>
+  <b:Source>
+    <b:Tag>Wie15</b:Tag>
+    <b:SourceType>ConferenceProceedings</b:SourceType>
+    <b:Guid>{A896D1CC-F6F0-49BD-A9B8-5F129A306C40}</b:Guid>
+    <b:Author>
+      <b:Author>
+        <b:NameList>
+          <b:Person>
+            <b:Last>Wiebusch</b:Last>
+            <b:First>Dennis</b:First>
+          </b:Person>
+          <b:Person>
+            <b:Last>Latoschik</b:Last>
+            <b:First>Marc</b:First>
+            <b:Middle>Erich</b:Middle>
+          </b:Person>
+        </b:NameList>
+      </b:Author>
+    </b:Author>
+    <b:Title>Decoupling the Entity-Component-System Pattern using Semantic Traits for Reusable Realtime Interactive Systems</b:Title>
+    <b:Year>2015</b:Year>
+    <b:ConferenceName>Proceedings of the IEEE VR Workshop on Software Engineering and Architectures for Realtime Interactive Systems (SEARIS 2015)</b:ConferenceName>
+    <b:City>Arles, France</b:City>
+    <b:RefOrder>11</b:RefOrder>
+  </b:Source>
 </b:Sources>
 </file>
 
 <file path=customXml/itemProps1.xml><?xml version="1.0" encoding="utf-8"?>
-<ds:datastoreItem xmlns:ds="http://schemas.openxmlformats.org/officeDocument/2006/customXml" ds:itemID="{BD73058C-4CFA-472F-A517-AAC2A85BCB96}">
+<ds:datastoreItem xmlns:ds="http://schemas.openxmlformats.org/officeDocument/2006/customXml" ds:itemID="{8B490FD9-D170-451D-A5EB-214E155C4A88}">
   <ds:schemaRefs>
     <ds:schemaRef ds:uri="http://schemas.openxmlformats.org/officeDocument/2006/bibliography"/>
   </ds:schemaRefs>

</xml_diff>

<commit_message>
say more about arch
</commit_message>
<xml_diff>
--- a/praca.docx
+++ b/praca.docx
@@ -1948,7 +1948,6 @@
     <w:p>
       <w:pPr>
         <w:pStyle w:val="Heading3"/>
-        <w:spacing w:line="360" w:lineRule="auto"/>
         <w:jc w:val="both"/>
       </w:pPr>
       <w:bookmarkStart w:id="3" w:name="_Toc218801881"/>
@@ -3081,6 +3080,7 @@
     </w:p>
     <w:p>
       <w:pPr>
+        <w:spacing w:line="360" w:lineRule="auto"/>
         <w:rPr>
           <w:rFonts w:ascii="Times New Roman" w:hAnsi="Times New Roman" w:cs="Times New Roman"/>
           <w:sz w:val="24"/>
@@ -3868,17 +3868,6 @@
     </w:p>
     <w:p>
       <w:pPr>
-        <w:spacing w:line="360" w:lineRule="auto"/>
-        <w:jc w:val="both"/>
-        <w:rPr>
-          <w:rFonts w:ascii="Times New Roman" w:hAnsi="Times New Roman" w:cs="Times New Roman"/>
-          <w:sz w:val="24"/>
-          <w:szCs w:val="24"/>
-        </w:rPr>
-      </w:pPr>
-    </w:p>
-    <w:p>
-      <w:pPr>
         <w:pStyle w:val="Heading2"/>
       </w:pPr>
       <w:bookmarkStart w:id="9" w:name="_Toc218801887"/>
@@ -3889,6 +3878,7 @@
     </w:p>
     <w:p>
       <w:pPr>
+        <w:spacing w:line="360" w:lineRule="auto"/>
         <w:jc w:val="both"/>
         <w:rPr>
           <w:rFonts w:ascii="Times New Roman" w:hAnsi="Times New Roman" w:cs="Times New Roman"/>
@@ -4193,6 +4183,7 @@
     </w:p>
     <w:p>
       <w:pPr>
+        <w:spacing w:line="360" w:lineRule="auto"/>
         <w:jc w:val="both"/>
         <w:rPr>
           <w:rFonts w:ascii="Times New Roman" w:hAnsi="Times New Roman" w:cs="Times New Roman"/>
@@ -4447,6 +4438,7 @@
     </w:p>
     <w:p>
       <w:pPr>
+        <w:spacing w:line="360" w:lineRule="auto"/>
         <w:jc w:val="both"/>
         <w:rPr>
           <w:rFonts w:ascii="Times New Roman" w:hAnsi="Times New Roman" w:cs="Times New Roman"/>
@@ -4540,11 +4532,21 @@
           <w:sz w:val="24"/>
           <w:szCs w:val="24"/>
         </w:rPr>
-        <w:t>enkapsulacja w OOP utrudnia optymalizację lokalności danych i efektywnego wykorzystania pamięci podręcznej procesora, co prowadzi do obniżenia wydajności przy dużej liczbie bytów.</w:t>
+        <w:t xml:space="preserve">enkapsulacja w OOP utrudnia </w:t>
+      </w:r>
+      <w:r>
+        <w:rPr>
+          <w:rFonts w:ascii="Times New Roman" w:hAnsi="Times New Roman" w:cs="Times New Roman"/>
+          <w:sz w:val="24"/>
+          <w:szCs w:val="24"/>
+        </w:rPr>
+        <w:lastRenderedPageBreak/>
+        <w:t>optymalizację lokalności danych i efektywnego wykorzystania pamięci podręcznej procesora, co prowadzi do obniżenia wydajności przy dużej liczbie bytów.</w:t>
       </w:r>
     </w:p>
     <w:p>
       <w:pPr>
+        <w:spacing w:line="360" w:lineRule="auto"/>
         <w:jc w:val="both"/>
         <w:rPr>
           <w:rFonts w:ascii="Times New Roman" w:hAnsi="Times New Roman" w:cs="Times New Roman"/>
@@ -4574,16 +4576,7 @@
           <w:sz w:val="24"/>
           <w:szCs w:val="24"/>
         </w:rPr>
-        <w:t xml:space="preserve"> realizowaną przez wzorzec ECS. Podejście to promuje pełną </w:t>
-      </w:r>
-      <w:r>
-        <w:rPr>
-          <w:rFonts w:ascii="Times New Roman" w:hAnsi="Times New Roman" w:cs="Times New Roman"/>
-          <w:sz w:val="24"/>
-          <w:szCs w:val="24"/>
-        </w:rPr>
-        <w:lastRenderedPageBreak/>
-        <w:t xml:space="preserve">separacje stanu od zachowania. </w:t>
+        <w:t xml:space="preserve"> realizowaną przez wzorzec ECS. Podejście to promuje pełną separacje stanu od zachowania. </w:t>
       </w:r>
       <w:r>
         <w:rPr>
@@ -4678,6 +4671,7 @@
     </w:p>
     <w:p>
       <w:pPr>
+        <w:spacing w:line="360" w:lineRule="auto"/>
         <w:jc w:val="both"/>
         <w:rPr>
           <w:rFonts w:ascii="Times New Roman" w:hAnsi="Times New Roman" w:cs="Times New Roman"/>
@@ -4826,6 +4820,7 @@
     </w:p>
     <w:p>
       <w:pPr>
+        <w:spacing w:line="360" w:lineRule="auto"/>
         <w:jc w:val="both"/>
         <w:rPr>
           <w:rFonts w:ascii="Times New Roman" w:hAnsi="Times New Roman" w:cs="Times New Roman"/>
@@ -4840,6 +4835,1294 @@
           <w:szCs w:val="24"/>
         </w:rPr>
         <w:t>W praktyce czysta architektura ECS, mimo wysokiej wydajności, bywa mniej intuicyjna w zarządzaniu unikalnymi podsystemami infrastrukturalnymi (np. obsługą okna graficznego czy integracją z systemem plików). Zadania te często naturalnie wpisują się w paradygmat obiektowy, przez co ich implementacja w czystym ECS może prowadzić do nadmiernego komplikowania kodu</w:t>
+      </w:r>
+      <w:r>
+        <w:rPr>
+          <w:rFonts w:ascii="Times New Roman" w:hAnsi="Times New Roman" w:cs="Times New Roman"/>
+          <w:sz w:val="24"/>
+          <w:szCs w:val="24"/>
+        </w:rPr>
+        <w:t>.</w:t>
+      </w:r>
+    </w:p>
+    <w:p>
+      <w:pPr>
+        <w:pStyle w:val="Heading2"/>
+      </w:pPr>
+      <w:r>
+        <w:t>Architektura modularna oprogramowania</w:t>
+      </w:r>
+    </w:p>
+    <w:p>
+      <w:pPr>
+        <w:spacing w:line="360" w:lineRule="auto"/>
+        <w:jc w:val="both"/>
+        <w:rPr>
+          <w:rFonts w:ascii="Times New Roman" w:hAnsi="Times New Roman" w:cs="Times New Roman"/>
+          <w:sz w:val="24"/>
+          <w:szCs w:val="24"/>
+        </w:rPr>
+      </w:pPr>
+      <w:r>
+        <w:rPr>
+          <w:rFonts w:ascii="Times New Roman" w:hAnsi="Times New Roman" w:cs="Times New Roman"/>
+          <w:sz w:val="24"/>
+          <w:szCs w:val="24"/>
+        </w:rPr>
+        <w:t>Projektowane oprogramowanie zostało oparte na dwupoziomowej architekturze hybrydowej, w której wyróżniono dwie główne warstwy</w:t>
+      </w:r>
+      <w:r>
+        <w:rPr>
+          <w:rFonts w:ascii="Times New Roman" w:hAnsi="Times New Roman" w:cs="Times New Roman"/>
+          <w:sz w:val="24"/>
+          <w:szCs w:val="24"/>
+        </w:rPr>
+        <w:t>:</w:t>
+      </w:r>
+    </w:p>
+    <w:p>
+      <w:pPr>
+        <w:pStyle w:val="ListParagraph"/>
+        <w:numPr>
+          <w:ilvl w:val="0"/>
+          <w:numId w:val="46"/>
+        </w:numPr>
+        <w:spacing w:line="360" w:lineRule="auto"/>
+        <w:jc w:val="both"/>
+        <w:rPr>
+          <w:rFonts w:ascii="Times New Roman" w:hAnsi="Times New Roman" w:cs="Times New Roman"/>
+          <w:sz w:val="24"/>
+          <w:szCs w:val="24"/>
+        </w:rPr>
+      </w:pPr>
+      <w:r>
+        <w:rPr>
+          <w:rFonts w:ascii="Times New Roman" w:hAnsi="Times New Roman" w:cs="Times New Roman"/>
+          <w:b/>
+          <w:bCs/>
+          <w:sz w:val="24"/>
+          <w:szCs w:val="24"/>
+        </w:rPr>
+        <w:t xml:space="preserve">warstwę silnika – </w:t>
+      </w:r>
+      <w:r>
+        <w:rPr>
+          <w:rFonts w:ascii="Times New Roman" w:hAnsi="Times New Roman" w:cs="Times New Roman"/>
+          <w:sz w:val="24"/>
+          <w:szCs w:val="24"/>
+        </w:rPr>
+        <w:t>dostarczającą w wysokopoziomowej formie niezbędną infrastrukturę niskopoziomową oraz izolującą logikę aplikacji od szczegółów implementacyjnych zaplecza graficznego (</w:t>
+      </w:r>
+      <w:r>
+        <w:rPr>
+          <w:rFonts w:ascii="Times New Roman" w:hAnsi="Times New Roman" w:cs="Times New Roman"/>
+          <w:i/>
+          <w:iCs/>
+          <w:sz w:val="24"/>
+          <w:szCs w:val="24"/>
+        </w:rPr>
+        <w:t>ang. backend</w:t>
+      </w:r>
+      <w:r>
+        <w:rPr>
+          <w:rFonts w:ascii="Times New Roman" w:hAnsi="Times New Roman" w:cs="Times New Roman"/>
+          <w:sz w:val="24"/>
+          <w:szCs w:val="24"/>
+        </w:rPr>
+        <w:t>)</w:t>
+      </w:r>
+      <w:r>
+        <w:rPr>
+          <w:rFonts w:ascii="Times New Roman" w:hAnsi="Times New Roman" w:cs="Times New Roman"/>
+          <w:sz w:val="24"/>
+          <w:szCs w:val="24"/>
+        </w:rPr>
+        <w:t>;</w:t>
+      </w:r>
+    </w:p>
+    <w:p>
+      <w:pPr>
+        <w:pStyle w:val="ListParagraph"/>
+        <w:numPr>
+          <w:ilvl w:val="0"/>
+          <w:numId w:val="46"/>
+        </w:numPr>
+        <w:spacing w:line="360" w:lineRule="auto"/>
+        <w:jc w:val="both"/>
+        <w:rPr>
+          <w:rFonts w:ascii="Times New Roman" w:hAnsi="Times New Roman" w:cs="Times New Roman"/>
+          <w:sz w:val="24"/>
+          <w:szCs w:val="24"/>
+        </w:rPr>
+      </w:pPr>
+      <w:r>
+        <w:rPr>
+          <w:rFonts w:ascii="Times New Roman" w:hAnsi="Times New Roman" w:cs="Times New Roman"/>
+          <w:b/>
+          <w:bCs/>
+          <w:sz w:val="24"/>
+          <w:szCs w:val="24"/>
+        </w:rPr>
+        <w:t xml:space="preserve">warstwę aplikacji – </w:t>
+      </w:r>
+      <w:r>
+        <w:rPr>
+          <w:rFonts w:ascii="Times New Roman" w:hAnsi="Times New Roman" w:cs="Times New Roman"/>
+          <w:sz w:val="24"/>
+          <w:szCs w:val="24"/>
+        </w:rPr>
+        <w:t xml:space="preserve">stanowiącą warstwę logiczną oprogramowania, realizowaną poprzez rejestrację systemów w silniku z wykorzystaniem wzorca wstrzykiwania zależności (ang. </w:t>
+      </w:r>
+      <w:r>
+        <w:rPr>
+          <w:rFonts w:ascii="Times New Roman" w:hAnsi="Times New Roman" w:cs="Times New Roman"/>
+          <w:i/>
+          <w:iCs/>
+          <w:sz w:val="24"/>
+          <w:szCs w:val="24"/>
+          <w:lang w:val="en-GB"/>
+        </w:rPr>
+        <w:t>dependency injection</w:t>
+      </w:r>
+      <w:r>
+        <w:rPr>
+          <w:rFonts w:ascii="Times New Roman" w:hAnsi="Times New Roman" w:cs="Times New Roman"/>
+          <w:sz w:val="24"/>
+          <w:szCs w:val="24"/>
+        </w:rPr>
+        <w:t>)</w:t>
+      </w:r>
+      <w:r>
+        <w:rPr>
+          <w:rFonts w:ascii="Times New Roman" w:hAnsi="Times New Roman" w:cs="Times New Roman"/>
+          <w:sz w:val="24"/>
+          <w:szCs w:val="24"/>
+        </w:rPr>
+        <w:t>.</w:t>
+      </w:r>
+      <w:r>
+        <w:rPr>
+          <w:rFonts w:ascii="Times New Roman" w:hAnsi="Times New Roman" w:cs="Times New Roman"/>
+          <w:sz w:val="24"/>
+          <w:szCs w:val="24"/>
+        </w:rPr>
+        <w:t xml:space="preserve"> </w:t>
+      </w:r>
+    </w:p>
+    <w:p>
+      <w:pPr>
+        <w:spacing w:line="360" w:lineRule="auto"/>
+        <w:jc w:val="both"/>
+        <w:rPr>
+          <w:rFonts w:ascii="Times New Roman" w:hAnsi="Times New Roman" w:cs="Times New Roman"/>
+          <w:sz w:val="24"/>
+          <w:szCs w:val="24"/>
+        </w:rPr>
+      </w:pPr>
+      <w:r>
+        <w:rPr>
+          <w:rFonts w:ascii="Times New Roman" w:hAnsi="Times New Roman" w:cs="Times New Roman"/>
+          <w:sz w:val="24"/>
+          <w:szCs w:val="24"/>
+        </w:rPr>
+        <w:lastRenderedPageBreak/>
+        <w:t>Zastosowane podejście pozwala na wykorzystanie zalet paradygmatu obiektowego w zarządzaniu zasobami systemowymi przy jednoczesnym zachowaniu wydajności modelu ECS (</w:t>
+      </w:r>
+      <w:r>
+        <w:rPr>
+          <w:rFonts w:ascii="Times New Roman" w:hAnsi="Times New Roman" w:cs="Times New Roman"/>
+          <w:sz w:val="24"/>
+          <w:szCs w:val="24"/>
+        </w:rPr>
+        <w:t>ang.</w:t>
+      </w:r>
+      <w:r>
+        <w:rPr>
+          <w:rFonts w:ascii="Times New Roman" w:hAnsi="Times New Roman" w:cs="Times New Roman"/>
+          <w:i/>
+          <w:iCs/>
+          <w:sz w:val="24"/>
+          <w:szCs w:val="24"/>
+        </w:rPr>
+        <w:t xml:space="preserve"> </w:t>
+      </w:r>
+      <w:r>
+        <w:rPr>
+          <w:rFonts w:ascii="Times New Roman" w:hAnsi="Times New Roman" w:cs="Times New Roman"/>
+          <w:i/>
+          <w:iCs/>
+          <w:sz w:val="24"/>
+          <w:szCs w:val="24"/>
+          <w:lang w:val="en-GB"/>
+        </w:rPr>
+        <w:t>Entity Component System</w:t>
+      </w:r>
+      <w:r>
+        <w:rPr>
+          <w:rFonts w:ascii="Times New Roman" w:hAnsi="Times New Roman" w:cs="Times New Roman"/>
+          <w:sz w:val="24"/>
+          <w:szCs w:val="24"/>
+        </w:rPr>
+        <w:t>) w przetwarzaniu populacji agentów.</w:t>
+      </w:r>
+    </w:p>
+    <w:p>
+      <w:pPr>
+        <w:pStyle w:val="Heading3"/>
+      </w:pPr>
+      <w:r>
+        <w:t>Mechanizm serwisów i zarządzanie cyklem życia aplikacji</w:t>
+      </w:r>
+    </w:p>
+    <w:p>
+      <w:pPr>
+        <w:spacing w:line="360" w:lineRule="auto"/>
+        <w:jc w:val="both"/>
+        <w:rPr>
+          <w:rFonts w:ascii="Times New Roman" w:hAnsi="Times New Roman" w:cs="Times New Roman"/>
+          <w:sz w:val="24"/>
+          <w:szCs w:val="24"/>
+        </w:rPr>
+      </w:pPr>
+      <w:r>
+        <w:rPr>
+          <w:rFonts w:ascii="Times New Roman" w:hAnsi="Times New Roman" w:cs="Times New Roman"/>
+          <w:sz w:val="24"/>
+          <w:szCs w:val="24"/>
+        </w:rPr>
+        <w:t>Fundamentem silnika jest rejestr biblioteki EnTT (</w:t>
+      </w:r>
+      <w:r>
+        <w:rPr>
+          <w:rFonts w:ascii="Times New Roman" w:hAnsi="Times New Roman" w:cs="Times New Roman"/>
+          <w:i/>
+          <w:iCs/>
+          <w:sz w:val="24"/>
+          <w:szCs w:val="24"/>
+        </w:rPr>
+        <w:t>entt::registry</w:t>
+      </w:r>
+      <w:r>
+        <w:rPr>
+          <w:rFonts w:ascii="Times New Roman" w:hAnsi="Times New Roman" w:cs="Times New Roman"/>
+          <w:sz w:val="24"/>
+          <w:szCs w:val="24"/>
+        </w:rPr>
+        <w:t xml:space="preserve">) </w:t>
+      </w:r>
+      <w:sdt>
+        <w:sdtPr>
+          <w:rPr>
+            <w:rFonts w:ascii="Times New Roman" w:hAnsi="Times New Roman" w:cs="Times New Roman"/>
+            <w:sz w:val="24"/>
+            <w:szCs w:val="24"/>
+          </w:rPr>
+          <w:id w:val="1621097359"/>
+          <w:citation/>
+        </w:sdtPr>
+        <w:sdtContent>
+          <w:r>
+            <w:rPr>
+              <w:rFonts w:ascii="Times New Roman" w:hAnsi="Times New Roman" w:cs="Times New Roman"/>
+              <w:sz w:val="24"/>
+              <w:szCs w:val="24"/>
+            </w:rPr>
+            <w:fldChar w:fldCharType="begin"/>
+          </w:r>
+          <w:r>
+            <w:rPr>
+              <w:rFonts w:ascii="Times New Roman" w:hAnsi="Times New Roman" w:cs="Times New Roman"/>
+              <w:sz w:val="24"/>
+              <w:szCs w:val="24"/>
+              <w:lang w:val="en-GB"/>
+            </w:rPr>
+            <w:instrText xml:space="preserve"> CITATION Cai26 \l 2057 </w:instrText>
+          </w:r>
+          <w:r>
+            <w:rPr>
+              <w:rFonts w:ascii="Times New Roman" w:hAnsi="Times New Roman" w:cs="Times New Roman"/>
+              <w:sz w:val="24"/>
+              <w:szCs w:val="24"/>
+            </w:rPr>
+            <w:fldChar w:fldCharType="separate"/>
+          </w:r>
+          <w:r>
+            <w:rPr>
+              <w:rFonts w:ascii="Times New Roman" w:hAnsi="Times New Roman" w:cs="Times New Roman"/>
+              <w:noProof/>
+              <w:sz w:val="24"/>
+              <w:szCs w:val="24"/>
+              <w:lang w:val="en-GB"/>
+            </w:rPr>
+            <w:t>[1]</w:t>
+          </w:r>
+          <w:r>
+            <w:rPr>
+              <w:rFonts w:ascii="Times New Roman" w:hAnsi="Times New Roman" w:cs="Times New Roman"/>
+              <w:sz w:val="24"/>
+              <w:szCs w:val="24"/>
+            </w:rPr>
+            <w:fldChar w:fldCharType="end"/>
+          </w:r>
+        </w:sdtContent>
+      </w:sdt>
+      <w:r>
+        <w:rPr>
+          <w:rFonts w:ascii="Times New Roman" w:hAnsi="Times New Roman" w:cs="Times New Roman"/>
+          <w:sz w:val="24"/>
+          <w:szCs w:val="24"/>
+        </w:rPr>
+        <w:t xml:space="preserve">, który wykorzystując mechanizm kontekstu, pozwala na realizacje wzorca lokalizatora usług (ang. </w:t>
+      </w:r>
+      <w:r>
+        <w:rPr>
+          <w:rFonts w:ascii="Times New Roman" w:hAnsi="Times New Roman" w:cs="Times New Roman"/>
+          <w:i/>
+          <w:iCs/>
+          <w:sz w:val="24"/>
+          <w:szCs w:val="24"/>
+          <w:lang w:val="en-GB"/>
+        </w:rPr>
+        <w:t>s</w:t>
+      </w:r>
+      <w:r>
+        <w:rPr>
+          <w:rFonts w:ascii="Times New Roman" w:hAnsi="Times New Roman" w:cs="Times New Roman"/>
+          <w:i/>
+          <w:iCs/>
+          <w:sz w:val="24"/>
+          <w:szCs w:val="24"/>
+          <w:lang w:val="en-GB"/>
+        </w:rPr>
+        <w:t xml:space="preserve">ervice </w:t>
+      </w:r>
+      <w:r>
+        <w:rPr>
+          <w:rFonts w:ascii="Times New Roman" w:hAnsi="Times New Roman" w:cs="Times New Roman"/>
+          <w:i/>
+          <w:iCs/>
+          <w:sz w:val="24"/>
+          <w:szCs w:val="24"/>
+          <w:lang w:val="en-GB"/>
+        </w:rPr>
+        <w:t>l</w:t>
+      </w:r>
+      <w:r>
+        <w:rPr>
+          <w:rFonts w:ascii="Times New Roman" w:hAnsi="Times New Roman" w:cs="Times New Roman"/>
+          <w:i/>
+          <w:iCs/>
+          <w:sz w:val="24"/>
+          <w:szCs w:val="24"/>
+          <w:lang w:val="en-GB"/>
+        </w:rPr>
+        <w:t>ocator</w:t>
+      </w:r>
+      <w:r>
+        <w:rPr>
+          <w:rFonts w:ascii="Times New Roman" w:hAnsi="Times New Roman" w:cs="Times New Roman"/>
+          <w:sz w:val="24"/>
+          <w:szCs w:val="24"/>
+        </w:rPr>
+        <w:t>)</w:t>
+      </w:r>
+      <w:r>
+        <w:rPr>
+          <w:rFonts w:ascii="Times New Roman" w:hAnsi="Times New Roman" w:cs="Times New Roman"/>
+          <w:sz w:val="24"/>
+          <w:szCs w:val="24"/>
+        </w:rPr>
+        <w:t xml:space="preserve"> [</w:t>
+      </w:r>
+      <w:r>
+        <w:rPr>
+          <w:rFonts w:ascii="Times New Roman" w:hAnsi="Times New Roman" w:cs="Times New Roman"/>
+          <w:sz w:val="24"/>
+          <w:szCs w:val="24"/>
+        </w:rPr>
+        <w:t>SOURCE</w:t>
+      </w:r>
+      <w:r>
+        <w:rPr>
+          <w:rFonts w:ascii="Times New Roman" w:hAnsi="Times New Roman" w:cs="Times New Roman"/>
+          <w:sz w:val="24"/>
+          <w:szCs w:val="24"/>
+        </w:rPr>
+        <w:t>]</w:t>
+      </w:r>
+      <w:r>
+        <w:rPr>
+          <w:rFonts w:ascii="Times New Roman" w:hAnsi="Times New Roman" w:cs="Times New Roman"/>
+          <w:sz w:val="24"/>
+          <w:szCs w:val="24"/>
+        </w:rPr>
+        <w:t xml:space="preserve">. </w:t>
+      </w:r>
+      <w:r>
+        <w:rPr>
+          <w:rFonts w:ascii="Times New Roman" w:hAnsi="Times New Roman" w:cs="Times New Roman"/>
+          <w:sz w:val="24"/>
+          <w:szCs w:val="24"/>
+        </w:rPr>
+        <w:t xml:space="preserve">Dzięki temu każda usługa i system mają dostęp do globalnych zasobów bez konieczności stosowania </w:t>
+      </w:r>
+      <w:r>
+        <w:rPr>
+          <w:rFonts w:ascii="Times New Roman" w:hAnsi="Times New Roman" w:cs="Times New Roman"/>
+          <w:sz w:val="24"/>
+          <w:szCs w:val="24"/>
+        </w:rPr>
+        <w:t xml:space="preserve">antywzorca </w:t>
+      </w:r>
+      <w:r>
+        <w:rPr>
+          <w:rFonts w:ascii="Times New Roman" w:hAnsi="Times New Roman" w:cs="Times New Roman"/>
+          <w:i/>
+          <w:iCs/>
+          <w:sz w:val="24"/>
+          <w:szCs w:val="24"/>
+        </w:rPr>
+        <w:t>s</w:t>
+      </w:r>
+      <w:r>
+        <w:rPr>
+          <w:rFonts w:ascii="Times New Roman" w:hAnsi="Times New Roman" w:cs="Times New Roman"/>
+          <w:i/>
+          <w:iCs/>
+          <w:sz w:val="24"/>
+          <w:szCs w:val="24"/>
+        </w:rPr>
+        <w:t>ingleton</w:t>
+      </w:r>
+      <w:r>
+        <w:rPr>
+          <w:rFonts w:ascii="Times New Roman" w:hAnsi="Times New Roman" w:cs="Times New Roman"/>
+          <w:i/>
+          <w:iCs/>
+          <w:sz w:val="24"/>
+          <w:szCs w:val="24"/>
+        </w:rPr>
+        <w:t xml:space="preserve"> </w:t>
+      </w:r>
+      <w:r>
+        <w:rPr>
+          <w:rFonts w:ascii="Times New Roman" w:hAnsi="Times New Roman" w:cs="Times New Roman"/>
+          <w:sz w:val="24"/>
+          <w:szCs w:val="24"/>
+        </w:rPr>
+        <w:t>[SOURCE]</w:t>
+      </w:r>
+      <w:r>
+        <w:rPr>
+          <w:rFonts w:ascii="Times New Roman" w:hAnsi="Times New Roman" w:cs="Times New Roman"/>
+          <w:sz w:val="24"/>
+          <w:szCs w:val="24"/>
+        </w:rPr>
+        <w:t xml:space="preserve"> lub nadmiarowego przekazywania wskaźników przez </w:t>
+      </w:r>
+      <w:r>
+        <w:rPr>
+          <w:rFonts w:ascii="Times New Roman" w:hAnsi="Times New Roman" w:cs="Times New Roman"/>
+          <w:sz w:val="24"/>
+          <w:szCs w:val="24"/>
+        </w:rPr>
+        <w:t>kolejne poziomy hierarchii wywołań</w:t>
+      </w:r>
+      <w:r>
+        <w:rPr>
+          <w:rFonts w:ascii="Times New Roman" w:hAnsi="Times New Roman" w:cs="Times New Roman"/>
+          <w:sz w:val="24"/>
+          <w:szCs w:val="24"/>
+        </w:rPr>
+        <w:t xml:space="preserve"> (ang. </w:t>
+      </w:r>
+      <w:r>
+        <w:rPr>
+          <w:rFonts w:ascii="Times New Roman" w:hAnsi="Times New Roman" w:cs="Times New Roman"/>
+          <w:i/>
+          <w:iCs/>
+          <w:sz w:val="24"/>
+          <w:szCs w:val="24"/>
+          <w:lang w:val="en-GB"/>
+        </w:rPr>
+        <w:t>dependency drilling</w:t>
+      </w:r>
+      <w:r>
+        <w:rPr>
+          <w:rFonts w:ascii="Times New Roman" w:hAnsi="Times New Roman" w:cs="Times New Roman"/>
+          <w:sz w:val="24"/>
+          <w:szCs w:val="24"/>
+        </w:rPr>
+        <w:t>)</w:t>
+      </w:r>
+      <w:r>
+        <w:rPr>
+          <w:rFonts w:ascii="Times New Roman" w:hAnsi="Times New Roman" w:cs="Times New Roman"/>
+          <w:sz w:val="24"/>
+          <w:szCs w:val="24"/>
+        </w:rPr>
+        <w:t xml:space="preserve"> </w:t>
+      </w:r>
+      <w:r>
+        <w:rPr>
+          <w:rFonts w:ascii="Times New Roman" w:hAnsi="Times New Roman" w:cs="Times New Roman"/>
+          <w:sz w:val="24"/>
+          <w:szCs w:val="24"/>
+        </w:rPr>
+        <w:t>[SOURCE]</w:t>
+      </w:r>
+      <w:r>
+        <w:rPr>
+          <w:rFonts w:ascii="Times New Roman" w:hAnsi="Times New Roman" w:cs="Times New Roman"/>
+          <w:sz w:val="24"/>
+          <w:szCs w:val="24"/>
+        </w:rPr>
+        <w:t>.</w:t>
+      </w:r>
+      <w:r>
+        <w:rPr>
+          <w:rFonts w:ascii="Times New Roman" w:hAnsi="Times New Roman" w:cs="Times New Roman"/>
+          <w:sz w:val="24"/>
+          <w:szCs w:val="24"/>
+        </w:rPr>
+        <w:t xml:space="preserve"> </w:t>
+      </w:r>
+    </w:p>
+    <w:p>
+      <w:pPr>
+        <w:spacing w:line="360" w:lineRule="auto"/>
+        <w:jc w:val="both"/>
+        <w:rPr>
+          <w:rFonts w:ascii="Times New Roman" w:hAnsi="Times New Roman" w:cs="Times New Roman"/>
+          <w:sz w:val="24"/>
+          <w:szCs w:val="24"/>
+        </w:rPr>
+      </w:pPr>
+      <w:r>
+        <w:rPr>
+          <w:rFonts w:ascii="Times New Roman" w:hAnsi="Times New Roman" w:cs="Times New Roman"/>
+          <w:sz w:val="24"/>
+          <w:szCs w:val="24"/>
+        </w:rPr>
+        <w:t xml:space="preserve">Serwisy odpowiadają za transformacje niskopoziomowych sygnałów </w:t>
+      </w:r>
+      <w:r>
+        <w:rPr>
+          <w:rFonts w:ascii="Times New Roman" w:hAnsi="Times New Roman" w:cs="Times New Roman"/>
+          <w:sz w:val="24"/>
+          <w:szCs w:val="24"/>
+        </w:rPr>
+        <w:t xml:space="preserve">takich jak </w:t>
+      </w:r>
+      <w:r>
+        <w:rPr>
+          <w:rFonts w:ascii="Times New Roman" w:hAnsi="Times New Roman" w:cs="Times New Roman"/>
+          <w:sz w:val="24"/>
+          <w:szCs w:val="24"/>
+        </w:rPr>
+        <w:t>zdarze</w:t>
+      </w:r>
+      <w:r>
+        <w:rPr>
+          <w:rFonts w:ascii="Times New Roman" w:hAnsi="Times New Roman" w:cs="Times New Roman"/>
+          <w:sz w:val="24"/>
+          <w:szCs w:val="24"/>
+        </w:rPr>
+        <w:t>nia</w:t>
+      </w:r>
+      <w:r>
+        <w:rPr>
+          <w:rFonts w:ascii="Times New Roman" w:hAnsi="Times New Roman" w:cs="Times New Roman"/>
+          <w:sz w:val="24"/>
+          <w:szCs w:val="24"/>
+        </w:rPr>
+        <w:t xml:space="preserve"> użytej biblioteki graficznej</w:t>
+      </w:r>
+      <w:r>
+        <w:rPr>
+          <w:rFonts w:ascii="Times New Roman" w:hAnsi="Times New Roman" w:cs="Times New Roman"/>
+          <w:sz w:val="24"/>
+          <w:szCs w:val="24"/>
+        </w:rPr>
+        <w:t xml:space="preserve"> </w:t>
+      </w:r>
+      <w:sdt>
+        <w:sdtPr>
+          <w:rPr>
+            <w:rFonts w:ascii="Times New Roman" w:hAnsi="Times New Roman" w:cs="Times New Roman"/>
+            <w:sz w:val="24"/>
+            <w:szCs w:val="24"/>
+          </w:rPr>
+          <w:id w:val="355311689"/>
+          <w:citation/>
+        </w:sdtPr>
+        <w:sdtContent>
+          <w:r>
+            <w:rPr>
+              <w:rFonts w:ascii="Times New Roman" w:hAnsi="Times New Roman" w:cs="Times New Roman"/>
+              <w:sz w:val="24"/>
+              <w:szCs w:val="24"/>
+            </w:rPr>
+            <w:fldChar w:fldCharType="begin"/>
+          </w:r>
+          <w:r>
+            <w:rPr>
+              <w:rFonts w:ascii="Times New Roman" w:hAnsi="Times New Roman" w:cs="Times New Roman"/>
+              <w:sz w:val="24"/>
+              <w:szCs w:val="24"/>
+              <w:lang w:val="en-GB"/>
+            </w:rPr>
+            <w:instrText xml:space="preserve"> CITATION Gom26 \l 2057 </w:instrText>
+          </w:r>
+          <w:r>
+            <w:rPr>
+              <w:rFonts w:ascii="Times New Roman" w:hAnsi="Times New Roman" w:cs="Times New Roman"/>
+              <w:sz w:val="24"/>
+              <w:szCs w:val="24"/>
+            </w:rPr>
+            <w:fldChar w:fldCharType="separate"/>
+          </w:r>
+          <w:r>
+            <w:rPr>
+              <w:rFonts w:ascii="Times New Roman" w:hAnsi="Times New Roman" w:cs="Times New Roman"/>
+              <w:noProof/>
+              <w:sz w:val="24"/>
+              <w:szCs w:val="24"/>
+              <w:lang w:val="en-GB"/>
+            </w:rPr>
+            <w:t>[2]</w:t>
+          </w:r>
+          <w:r>
+            <w:rPr>
+              <w:rFonts w:ascii="Times New Roman" w:hAnsi="Times New Roman" w:cs="Times New Roman"/>
+              <w:sz w:val="24"/>
+              <w:szCs w:val="24"/>
+            </w:rPr>
+            <w:fldChar w:fldCharType="end"/>
+          </w:r>
+        </w:sdtContent>
+      </w:sdt>
+      <w:r>
+        <w:rPr>
+          <w:rFonts w:ascii="Times New Roman" w:hAnsi="Times New Roman" w:cs="Times New Roman"/>
+          <w:sz w:val="24"/>
+          <w:szCs w:val="24"/>
+        </w:rPr>
+        <w:t xml:space="preserve"> na wysokopoziomowe </w:t>
+      </w:r>
+      <w:r>
+        <w:rPr>
+          <w:rFonts w:ascii="Times New Roman" w:hAnsi="Times New Roman" w:cs="Times New Roman"/>
+          <w:sz w:val="24"/>
+          <w:szCs w:val="24"/>
+        </w:rPr>
+        <w:t xml:space="preserve">obiekty </w:t>
+      </w:r>
+      <w:r>
+        <w:rPr>
+          <w:rFonts w:ascii="Times New Roman" w:hAnsi="Times New Roman" w:cs="Times New Roman"/>
+          <w:sz w:val="24"/>
+          <w:szCs w:val="24"/>
+        </w:rPr>
+        <w:t xml:space="preserve">dostępne dla </w:t>
+      </w:r>
+      <w:r>
+        <w:rPr>
+          <w:rFonts w:ascii="Times New Roman" w:hAnsi="Times New Roman" w:cs="Times New Roman"/>
+          <w:sz w:val="24"/>
+          <w:szCs w:val="24"/>
+        </w:rPr>
+        <w:t xml:space="preserve">systemów </w:t>
+      </w:r>
+      <w:r>
+        <w:rPr>
+          <w:rFonts w:ascii="Times New Roman" w:hAnsi="Times New Roman" w:cs="Times New Roman"/>
+          <w:sz w:val="24"/>
+          <w:szCs w:val="24"/>
+        </w:rPr>
+        <w:t>aplikacji</w:t>
+      </w:r>
+      <w:r>
+        <w:rPr>
+          <w:rFonts w:ascii="Times New Roman" w:hAnsi="Times New Roman" w:cs="Times New Roman"/>
+          <w:sz w:val="24"/>
+          <w:szCs w:val="24"/>
+        </w:rPr>
+        <w:t>.</w:t>
+      </w:r>
+      <w:r>
+        <w:rPr>
+          <w:rFonts w:ascii="Times New Roman" w:hAnsi="Times New Roman" w:cs="Times New Roman"/>
+          <w:sz w:val="24"/>
+          <w:szCs w:val="24"/>
+        </w:rPr>
+        <w:t xml:space="preserve"> </w:t>
+      </w:r>
+      <w:r>
+        <w:rPr>
+          <w:rFonts w:ascii="Times New Roman" w:hAnsi="Times New Roman" w:cs="Times New Roman"/>
+          <w:sz w:val="24"/>
+          <w:szCs w:val="24"/>
+        </w:rPr>
+        <w:t xml:space="preserve">Pozwala to na </w:t>
+      </w:r>
+      <w:r>
+        <w:rPr>
+          <w:rFonts w:ascii="Times New Roman" w:hAnsi="Times New Roman" w:cs="Times New Roman"/>
+          <w:sz w:val="24"/>
+          <w:szCs w:val="24"/>
+        </w:rPr>
+        <w:t>minimaliz</w:t>
+      </w:r>
+      <w:r>
+        <w:rPr>
+          <w:rFonts w:ascii="Times New Roman" w:hAnsi="Times New Roman" w:cs="Times New Roman"/>
+          <w:sz w:val="24"/>
+          <w:szCs w:val="24"/>
+        </w:rPr>
+        <w:t>acje</w:t>
+      </w:r>
+      <w:r>
+        <w:rPr>
+          <w:rFonts w:ascii="Times New Roman" w:hAnsi="Times New Roman" w:cs="Times New Roman"/>
+          <w:sz w:val="24"/>
+          <w:szCs w:val="24"/>
+        </w:rPr>
+        <w:t xml:space="preserve"> powtarzalność kodu i </w:t>
+      </w:r>
+      <w:r>
+        <w:rPr>
+          <w:rFonts w:ascii="Times New Roman" w:hAnsi="Times New Roman" w:cs="Times New Roman"/>
+          <w:sz w:val="24"/>
+          <w:szCs w:val="24"/>
+        </w:rPr>
+        <w:t xml:space="preserve">poprawiając </w:t>
+      </w:r>
+      <w:r>
+        <w:rPr>
+          <w:rFonts w:ascii="Times New Roman" w:hAnsi="Times New Roman" w:cs="Times New Roman"/>
+          <w:sz w:val="24"/>
+          <w:szCs w:val="24"/>
+        </w:rPr>
+        <w:t xml:space="preserve">jego czytelność. </w:t>
+      </w:r>
+      <w:r>
+        <w:rPr>
+          <w:rFonts w:ascii="Times New Roman" w:hAnsi="Times New Roman" w:cs="Times New Roman"/>
+          <w:sz w:val="24"/>
+          <w:szCs w:val="24"/>
+        </w:rPr>
+        <w:t>Przykładem takiej relacji jest</w:t>
+      </w:r>
+      <w:r>
+        <w:rPr>
+          <w:rFonts w:ascii="Times New Roman" w:hAnsi="Times New Roman" w:cs="Times New Roman"/>
+          <w:sz w:val="24"/>
+          <w:szCs w:val="24"/>
+        </w:rPr>
+        <w:t xml:space="preserve"> </w:t>
+      </w:r>
+      <w:r>
+        <w:rPr>
+          <w:rFonts w:ascii="Times New Roman" w:hAnsi="Times New Roman" w:cs="Times New Roman"/>
+          <w:sz w:val="24"/>
+          <w:szCs w:val="24"/>
+        </w:rPr>
+        <w:t>„InputSystem”</w:t>
+      </w:r>
+      <w:r>
+        <w:rPr>
+          <w:rFonts w:ascii="Times New Roman" w:hAnsi="Times New Roman" w:cs="Times New Roman"/>
+          <w:sz w:val="24"/>
+          <w:szCs w:val="24"/>
+        </w:rPr>
+        <w:t>, którego zadaniem jest wywoływanie odpowiedniej logiki na podstawie wejścia od użytkownik. System ten</w:t>
+      </w:r>
+      <w:r>
+        <w:rPr>
+          <w:rFonts w:ascii="Times New Roman" w:hAnsi="Times New Roman" w:cs="Times New Roman"/>
+          <w:sz w:val="24"/>
+          <w:szCs w:val="24"/>
+        </w:rPr>
+        <w:t xml:space="preserve"> usługę</w:t>
+      </w:r>
+      <w:r>
+        <w:rPr>
+          <w:rFonts w:ascii="Times New Roman" w:hAnsi="Times New Roman" w:cs="Times New Roman"/>
+          <w:sz w:val="24"/>
+          <w:szCs w:val="24"/>
+        </w:rPr>
+        <w:t xml:space="preserve">, „InputService”, </w:t>
+      </w:r>
+      <w:r>
+        <w:rPr>
+          <w:rFonts w:ascii="Times New Roman" w:hAnsi="Times New Roman" w:cs="Times New Roman"/>
+          <w:sz w:val="24"/>
+          <w:szCs w:val="24"/>
+        </w:rPr>
+        <w:t>udostępniającą wysokopoziomowy interfejs wejścia</w:t>
+      </w:r>
+      <w:r>
+        <w:rPr>
+          <w:rFonts w:ascii="Times New Roman" w:hAnsi="Times New Roman" w:cs="Times New Roman"/>
+          <w:sz w:val="24"/>
+          <w:szCs w:val="24"/>
+        </w:rPr>
+        <w:t>.</w:t>
+      </w:r>
+    </w:p>
+    <w:p>
+      <w:pPr>
+        <w:spacing w:line="360" w:lineRule="auto"/>
+        <w:jc w:val="both"/>
+        <w:rPr>
+          <w:rFonts w:ascii="Times New Roman" w:hAnsi="Times New Roman" w:cs="Times New Roman"/>
+          <w:sz w:val="24"/>
+          <w:szCs w:val="24"/>
+        </w:rPr>
+      </w:pPr>
+      <w:r>
+        <w:rPr>
+          <w:rFonts w:ascii="Times New Roman" w:hAnsi="Times New Roman" w:cs="Times New Roman"/>
+          <w:sz w:val="24"/>
+          <w:szCs w:val="24"/>
+        </w:rPr>
+        <w:t xml:space="preserve">[[KOD ŹRÓDŁOWY: </w:t>
+      </w:r>
+      <w:r>
+        <w:rPr>
+          <w:rFonts w:ascii="Times New Roman" w:hAnsi="Times New Roman" w:cs="Times New Roman"/>
+          <w:sz w:val="24"/>
+          <w:szCs w:val="24"/>
+        </w:rPr>
+        <w:t xml:space="preserve">Fragment </w:t>
+      </w:r>
+      <w:r>
+        <w:rPr>
+          <w:rFonts w:ascii="Times New Roman" w:hAnsi="Times New Roman" w:cs="Times New Roman"/>
+          <w:sz w:val="24"/>
+          <w:szCs w:val="24"/>
+          <w:lang w:val="en-GB"/>
+        </w:rPr>
+        <w:t xml:space="preserve">InputSystem::update() </w:t>
+      </w:r>
+      <w:r>
+        <w:rPr>
+          <w:rFonts w:ascii="Times New Roman" w:hAnsi="Times New Roman" w:cs="Times New Roman"/>
+          <w:sz w:val="24"/>
+          <w:szCs w:val="24"/>
+        </w:rPr>
+        <w:t>]]</w:t>
+      </w:r>
+    </w:p>
+    <w:p>
+      <w:pPr>
+        <w:spacing w:line="360" w:lineRule="auto"/>
+        <w:jc w:val="both"/>
+        <w:rPr>
+          <w:rFonts w:ascii="Times New Roman" w:hAnsi="Times New Roman" w:cs="Times New Roman"/>
+          <w:sz w:val="24"/>
+          <w:szCs w:val="24"/>
+        </w:rPr>
+      </w:pPr>
+      <w:r>
+        <w:rPr>
+          <w:rFonts w:ascii="Times New Roman" w:hAnsi="Times New Roman" w:cs="Times New Roman"/>
+          <w:sz w:val="24"/>
+          <w:szCs w:val="24"/>
+        </w:rPr>
+        <w:t>Ze względu na to, że wiele serwisów wymaga wykonania dodatkowej logiki na początku lub końcu klatki</w:t>
+      </w:r>
+      <w:r>
+        <w:rPr>
+          <w:rFonts w:ascii="Times New Roman" w:hAnsi="Times New Roman" w:cs="Times New Roman"/>
+          <w:sz w:val="24"/>
+          <w:szCs w:val="24"/>
+        </w:rPr>
+        <w:t xml:space="preserve"> (np. </w:t>
+      </w:r>
+      <w:r>
+        <w:rPr>
+          <w:rFonts w:ascii="Times New Roman" w:hAnsi="Times New Roman" w:cs="Times New Roman"/>
+          <w:sz w:val="24"/>
+          <w:szCs w:val="24"/>
+        </w:rPr>
+        <w:t xml:space="preserve">odczyt wejścia, </w:t>
+      </w:r>
+      <w:r>
+        <w:rPr>
+          <w:rFonts w:ascii="Times New Roman" w:hAnsi="Times New Roman" w:cs="Times New Roman"/>
+          <w:sz w:val="24"/>
+          <w:szCs w:val="24"/>
+        </w:rPr>
+        <w:t xml:space="preserve">czyszczenie buforów, </w:t>
+      </w:r>
+      <w:r>
+        <w:rPr>
+          <w:rFonts w:ascii="Times New Roman" w:hAnsi="Times New Roman" w:cs="Times New Roman"/>
+          <w:sz w:val="24"/>
+          <w:szCs w:val="24"/>
+        </w:rPr>
+        <w:t>renderowanie -</w:t>
+      </w:r>
+      <w:r>
+        <w:rPr>
+          <w:rFonts w:ascii="Times New Roman" w:hAnsi="Times New Roman" w:cs="Times New Roman"/>
+          <w:sz w:val="24"/>
+          <w:szCs w:val="24"/>
+        </w:rPr>
+        <w:t xml:space="preserve"> </w:t>
+      </w:r>
+      <w:r>
+        <w:rPr>
+          <w:rFonts w:ascii="Times New Roman" w:hAnsi="Times New Roman" w:cs="Times New Roman"/>
+          <w:sz w:val="24"/>
+          <w:szCs w:val="24"/>
+        </w:rPr>
+        <w:t>zdefiniowany został bazowy interfejs „IService”</w:t>
+      </w:r>
+      <w:r>
+        <w:rPr>
+          <w:rFonts w:ascii="Times New Roman" w:hAnsi="Times New Roman" w:cs="Times New Roman"/>
+          <w:sz w:val="24"/>
+          <w:szCs w:val="24"/>
+        </w:rPr>
+        <w:t>.</w:t>
+      </w:r>
+      <w:r>
+        <w:rPr>
+          <w:rFonts w:ascii="Times New Roman" w:hAnsi="Times New Roman" w:cs="Times New Roman"/>
+          <w:sz w:val="24"/>
+          <w:szCs w:val="24"/>
+        </w:rPr>
+        <w:t xml:space="preserve"> </w:t>
+      </w:r>
+      <w:r>
+        <w:rPr>
+          <w:rFonts w:ascii="Times New Roman" w:hAnsi="Times New Roman" w:cs="Times New Roman"/>
+          <w:sz w:val="24"/>
+          <w:szCs w:val="24"/>
+        </w:rPr>
+        <w:t xml:space="preserve">Dostarcza on </w:t>
+      </w:r>
+      <w:r>
+        <w:rPr>
+          <w:rFonts w:ascii="Times New Roman" w:hAnsi="Times New Roman" w:cs="Times New Roman"/>
+          <w:sz w:val="24"/>
+          <w:szCs w:val="24"/>
+        </w:rPr>
+        <w:t xml:space="preserve">metody wywoływane </w:t>
+      </w:r>
+      <w:r>
+        <w:rPr>
+          <w:rFonts w:ascii="Times New Roman" w:hAnsi="Times New Roman" w:cs="Times New Roman"/>
+          <w:sz w:val="24"/>
+          <w:szCs w:val="24"/>
+        </w:rPr>
+        <w:t>w sposób cykliczny przez silnik</w:t>
+      </w:r>
+      <w:r>
+        <w:rPr>
+          <w:rFonts w:ascii="Times New Roman" w:hAnsi="Times New Roman" w:cs="Times New Roman"/>
+          <w:sz w:val="24"/>
+          <w:szCs w:val="24"/>
+        </w:rPr>
+        <w:t>.</w:t>
+      </w:r>
+      <w:r>
+        <w:rPr>
+          <w:rFonts w:ascii="Times New Roman" w:hAnsi="Times New Roman" w:cs="Times New Roman"/>
+          <w:sz w:val="24"/>
+          <w:szCs w:val="24"/>
+        </w:rPr>
+        <w:t xml:space="preserve"> Serwisy r</w:t>
+      </w:r>
+      <w:r>
+        <w:rPr>
+          <w:rFonts w:ascii="Times New Roman" w:hAnsi="Times New Roman" w:cs="Times New Roman"/>
+          <w:sz w:val="24"/>
+          <w:szCs w:val="24"/>
+        </w:rPr>
+        <w:t xml:space="preserve">ejestrowane w </w:t>
+      </w:r>
+      <w:r>
+        <w:rPr>
+          <w:rFonts w:ascii="Times New Roman" w:hAnsi="Times New Roman" w:cs="Times New Roman"/>
+          <w:sz w:val="24"/>
+          <w:szCs w:val="24"/>
+        </w:rPr>
+        <w:t>s</w:t>
+      </w:r>
+      <w:r>
+        <w:rPr>
+          <w:rFonts w:ascii="Times New Roman" w:hAnsi="Times New Roman" w:cs="Times New Roman"/>
+          <w:sz w:val="24"/>
+          <w:szCs w:val="24"/>
+        </w:rPr>
+        <w:t xml:space="preserve">ilniku </w:t>
+      </w:r>
+      <w:r>
+        <w:rPr>
+          <w:rFonts w:ascii="Times New Roman" w:hAnsi="Times New Roman" w:cs="Times New Roman"/>
+          <w:sz w:val="24"/>
+          <w:szCs w:val="24"/>
+        </w:rPr>
+        <w:t xml:space="preserve">są przechowywane w kontenerze </w:t>
+      </w:r>
+      <w:r>
+        <w:rPr>
+          <w:rFonts w:ascii="Times New Roman" w:hAnsi="Times New Roman" w:cs="Times New Roman"/>
+          <w:i/>
+          <w:iCs/>
+          <w:sz w:val="24"/>
+          <w:szCs w:val="24"/>
+          <w:lang w:val="en-GB"/>
+        </w:rPr>
+        <w:t>std::vector</w:t>
+      </w:r>
+      <w:r>
+        <w:rPr>
+          <w:rFonts w:ascii="Times New Roman" w:hAnsi="Times New Roman" w:cs="Times New Roman"/>
+          <w:i/>
+          <w:iCs/>
+          <w:sz w:val="24"/>
+          <w:szCs w:val="24"/>
+        </w:rPr>
+        <w:t>, a</w:t>
+      </w:r>
+      <w:r>
+        <w:rPr>
+          <w:rFonts w:ascii="Times New Roman" w:hAnsi="Times New Roman" w:cs="Times New Roman"/>
+          <w:i/>
+          <w:iCs/>
+          <w:sz w:val="24"/>
+          <w:szCs w:val="24"/>
+        </w:rPr>
+        <w:t xml:space="preserve"> </w:t>
+      </w:r>
+      <w:r>
+        <w:rPr>
+          <w:rFonts w:ascii="Times New Roman" w:hAnsi="Times New Roman" w:cs="Times New Roman"/>
+          <w:sz w:val="24"/>
+          <w:szCs w:val="24"/>
+        </w:rPr>
+        <w:t xml:space="preserve">ich referencje następnie </w:t>
+      </w:r>
+      <w:r>
+        <w:rPr>
+          <w:rFonts w:ascii="Times New Roman" w:hAnsi="Times New Roman" w:cs="Times New Roman"/>
+          <w:sz w:val="24"/>
+          <w:szCs w:val="24"/>
+        </w:rPr>
+        <w:t xml:space="preserve">umieszczane są w kontekście rejestru. </w:t>
+      </w:r>
+    </w:p>
+    <w:p>
+      <w:pPr>
+        <w:spacing w:line="360" w:lineRule="auto"/>
+        <w:jc w:val="both"/>
+        <w:rPr>
+          <w:rFonts w:ascii="Times New Roman" w:hAnsi="Times New Roman" w:cs="Times New Roman"/>
+          <w:sz w:val="24"/>
+          <w:szCs w:val="24"/>
+        </w:rPr>
+      </w:pPr>
+      <w:r>
+        <w:rPr>
+          <w:rFonts w:ascii="Times New Roman" w:hAnsi="Times New Roman" w:cs="Times New Roman"/>
+          <w:sz w:val="24"/>
+          <w:szCs w:val="24"/>
+        </w:rPr>
+        <w:t>[[KOD ŹRÓDŁOWY: Engine::run]]</w:t>
+      </w:r>
+    </w:p>
+    <w:p>
+      <w:pPr>
+        <w:spacing w:line="360" w:lineRule="auto"/>
+        <w:jc w:val="both"/>
+        <w:rPr>
+          <w:rFonts w:ascii="Times New Roman" w:hAnsi="Times New Roman" w:cs="Times New Roman"/>
+          <w:sz w:val="24"/>
+          <w:szCs w:val="24"/>
+        </w:rPr>
+      </w:pPr>
+      <w:r>
+        <w:rPr>
+          <w:rFonts w:ascii="Times New Roman" w:hAnsi="Times New Roman" w:cs="Times New Roman"/>
+          <w:sz w:val="24"/>
+          <w:szCs w:val="24"/>
+        </w:rPr>
+        <w:t xml:space="preserve">Takie podejście umożliwia sekwencyjne i przewidywalne zarządzanie stanem aplikacji w głównej pętli sterującej. Ponadto, separacja logiki od infrastruktury znacząco podnosi rozszerzalność (ang. </w:t>
+      </w:r>
+      <w:r>
+        <w:rPr>
+          <w:rFonts w:ascii="Times New Roman" w:hAnsi="Times New Roman" w:cs="Times New Roman"/>
+          <w:i/>
+          <w:iCs/>
+          <w:sz w:val="24"/>
+          <w:szCs w:val="24"/>
+          <w:lang w:val="en-GB"/>
+        </w:rPr>
+        <w:t>extensibility</w:t>
+      </w:r>
+      <w:r>
+        <w:rPr>
+          <w:rFonts w:ascii="Times New Roman" w:hAnsi="Times New Roman" w:cs="Times New Roman"/>
+          <w:sz w:val="24"/>
+          <w:szCs w:val="24"/>
+        </w:rPr>
+        <w:t>) systemu</w:t>
+      </w:r>
+      <w:r>
+        <w:rPr>
+          <w:rFonts w:ascii="Times New Roman" w:hAnsi="Times New Roman" w:cs="Times New Roman"/>
+          <w:sz w:val="24"/>
+          <w:szCs w:val="24"/>
+        </w:rPr>
+        <w:t xml:space="preserve">. </w:t>
+      </w:r>
+      <w:r>
+        <w:rPr>
+          <w:rFonts w:ascii="Times New Roman" w:hAnsi="Times New Roman" w:cs="Times New Roman"/>
+          <w:sz w:val="24"/>
+          <w:szCs w:val="24"/>
+        </w:rPr>
+        <w:t>Zastosowanie abstrakcyjnych interfejsów sprawia, że warstwa zaplecza graficznego jest w pełni wymienna; przykładowo, zastąpienie biblioteki SFML innym rozwiązaniem wymaga jedynie implementacji nowej klasy serwisu, bez ingerencji w logikę systemów aplikacji</w:t>
+      </w:r>
+      <w:r>
+        <w:rPr>
+          <w:rFonts w:ascii="Times New Roman" w:hAnsi="Times New Roman" w:cs="Times New Roman"/>
+          <w:sz w:val="24"/>
+          <w:szCs w:val="24"/>
+        </w:rPr>
+        <w:t>. D</w:t>
+      </w:r>
+      <w:r>
+        <w:rPr>
+          <w:rFonts w:ascii="Times New Roman" w:hAnsi="Times New Roman" w:cs="Times New Roman"/>
+          <w:sz w:val="24"/>
+          <w:szCs w:val="24"/>
+        </w:rPr>
+        <w:t xml:space="preserve">odanie nowej funkcjonalności, takiej jak moduł dźwiękowy czy alternatywny system renderowania, ogranicza się do implementacji interfejsu </w:t>
+      </w:r>
+      <w:r>
+        <w:rPr>
+          <w:rFonts w:ascii="Times New Roman" w:hAnsi="Times New Roman" w:cs="Times New Roman"/>
+          <w:sz w:val="24"/>
+          <w:szCs w:val="24"/>
+        </w:rPr>
+        <w:t>„</w:t>
+      </w:r>
+      <w:r>
+        <w:rPr>
+          <w:rFonts w:ascii="Times New Roman" w:hAnsi="Times New Roman" w:cs="Times New Roman"/>
+          <w:sz w:val="24"/>
+          <w:szCs w:val="24"/>
+        </w:rPr>
+        <w:t>IService</w:t>
+      </w:r>
+      <w:r>
+        <w:rPr>
+          <w:rFonts w:ascii="Times New Roman" w:hAnsi="Times New Roman" w:cs="Times New Roman"/>
+          <w:sz w:val="24"/>
+          <w:szCs w:val="24"/>
+        </w:rPr>
+        <w:t>”</w:t>
+      </w:r>
+      <w:r>
+        <w:rPr>
+          <w:rFonts w:ascii="Times New Roman" w:hAnsi="Times New Roman" w:cs="Times New Roman"/>
+          <w:sz w:val="24"/>
+          <w:szCs w:val="24"/>
+        </w:rPr>
+        <w:t xml:space="preserve"> i rejestracji obiektu w silniku, bez konieczności modyfikacji istniejących mechanizmów sterujących</w:t>
+      </w:r>
+      <w:r>
+        <w:rPr>
+          <w:rFonts w:ascii="Times New Roman" w:hAnsi="Times New Roman" w:cs="Times New Roman"/>
+          <w:sz w:val="24"/>
+          <w:szCs w:val="24"/>
+        </w:rPr>
+        <w:t xml:space="preserve"> [SOURCE?]</w:t>
+      </w:r>
+      <w:r>
+        <w:rPr>
+          <w:rFonts w:ascii="Times New Roman" w:hAnsi="Times New Roman" w:cs="Times New Roman"/>
+          <w:sz w:val="24"/>
+          <w:szCs w:val="24"/>
+        </w:rPr>
+        <w:t xml:space="preserve">. </w:t>
+      </w:r>
+    </w:p>
+    <w:p>
+      <w:pPr>
+        <w:spacing w:line="360" w:lineRule="auto"/>
+        <w:jc w:val="both"/>
+        <w:rPr>
+          <w:rFonts w:ascii="Times New Roman" w:hAnsi="Times New Roman" w:cs="Times New Roman"/>
+          <w:sz w:val="24"/>
+          <w:szCs w:val="24"/>
+        </w:rPr>
+      </w:pPr>
+      <w:r>
+        <w:rPr>
+          <w:rFonts w:ascii="Times New Roman" w:hAnsi="Times New Roman" w:cs="Times New Roman"/>
+          <w:sz w:val="24"/>
+          <w:szCs w:val="24"/>
+        </w:rPr>
+        <w:lastRenderedPageBreak/>
+        <w:t xml:space="preserve">Modularność ta pozytywnie wpływa również na </w:t>
+      </w:r>
+      <w:r>
+        <w:rPr>
+          <w:rFonts w:ascii="Times New Roman" w:hAnsi="Times New Roman" w:cs="Times New Roman"/>
+          <w:sz w:val="24"/>
+          <w:szCs w:val="24"/>
+        </w:rPr>
+        <w:t>utrzymywalność</w:t>
+      </w:r>
+      <w:r>
+        <w:rPr>
+          <w:rFonts w:ascii="Times New Roman" w:hAnsi="Times New Roman" w:cs="Times New Roman"/>
+          <w:sz w:val="24"/>
+          <w:szCs w:val="24"/>
+        </w:rPr>
+        <w:t xml:space="preserve"> (ang. </w:t>
+      </w:r>
+      <w:r>
+        <w:rPr>
+          <w:rFonts w:ascii="Times New Roman" w:hAnsi="Times New Roman" w:cs="Times New Roman"/>
+          <w:i/>
+          <w:iCs/>
+          <w:sz w:val="24"/>
+          <w:szCs w:val="24"/>
+          <w:lang w:val="en-GB"/>
+        </w:rPr>
+        <w:t>maintainability</w:t>
+      </w:r>
+      <w:r>
+        <w:rPr>
+          <w:rFonts w:ascii="Times New Roman" w:hAnsi="Times New Roman" w:cs="Times New Roman"/>
+          <w:sz w:val="24"/>
+          <w:szCs w:val="24"/>
+        </w:rPr>
+        <w:t>) kodu, ułatwiając diagnostykę błędów poprzez izolację poszczególnych serwisów i eliminację ukrytych zależności globalnych</w:t>
+      </w:r>
+      <w:r>
+        <w:rPr>
+          <w:rFonts w:ascii="Times New Roman" w:hAnsi="Times New Roman" w:cs="Times New Roman"/>
+          <w:sz w:val="24"/>
+          <w:szCs w:val="24"/>
+        </w:rPr>
+        <w:t xml:space="preserve"> </w:t>
+      </w:r>
+      <w:r>
+        <w:rPr>
+          <w:rFonts w:ascii="Times New Roman" w:hAnsi="Times New Roman" w:cs="Times New Roman"/>
+          <w:sz w:val="24"/>
+          <w:szCs w:val="24"/>
+        </w:rPr>
+        <w:t>[SOURCE?]</w:t>
       </w:r>
       <w:r>
         <w:rPr>
@@ -5155,7 +6438,6 @@
                       <w:rPr>
                         <w:noProof/>
                       </w:rPr>
-                      <w:lastRenderedPageBreak/>
                       <w:t xml:space="preserve">[5] </w:t>
                     </w:r>
                   </w:p>
@@ -5340,6 +6622,7 @@
                       <w:rPr>
                         <w:noProof/>
                       </w:rPr>
+                      <w:lastRenderedPageBreak/>
                       <w:t xml:space="preserve">[9] </w:t>
                     </w:r>
                   </w:p>
@@ -8575,6 +9858,119 @@
     </w:lvl>
   </w:abstractNum>
   <w:abstractNum w:abstractNumId="28" w15:restartNumberingAfterBreak="0">
+    <w:nsid w:val="599E54F2"/>
+    <w:multiLevelType w:val="hybridMultilevel"/>
+    <w:tmpl w:val="37EEFEAE"/>
+    <w:lvl w:ilvl="0" w:tplc="08090001">
+      <w:start w:val="1"/>
+      <w:numFmt w:val="bullet"/>
+      <w:lvlText w:val=""/>
+      <w:lvlJc w:val="left"/>
+      <w:pPr>
+        <w:ind w:left="720" w:hanging="360"/>
+      </w:pPr>
+      <w:rPr>
+        <w:rFonts w:ascii="Symbol" w:hAnsi="Symbol" w:hint="default"/>
+      </w:rPr>
+    </w:lvl>
+    <w:lvl w:ilvl="1" w:tplc="08090003" w:tentative="1">
+      <w:start w:val="1"/>
+      <w:numFmt w:val="bullet"/>
+      <w:lvlText w:val="o"/>
+      <w:lvlJc w:val="left"/>
+      <w:pPr>
+        <w:ind w:left="1440" w:hanging="360"/>
+      </w:pPr>
+      <w:rPr>
+        <w:rFonts w:ascii="Courier New" w:hAnsi="Courier New" w:cs="Courier New" w:hint="default"/>
+      </w:rPr>
+    </w:lvl>
+    <w:lvl w:ilvl="2" w:tplc="08090005" w:tentative="1">
+      <w:start w:val="1"/>
+      <w:numFmt w:val="bullet"/>
+      <w:lvlText w:val=""/>
+      <w:lvlJc w:val="left"/>
+      <w:pPr>
+        <w:ind w:left="2160" w:hanging="360"/>
+      </w:pPr>
+      <w:rPr>
+        <w:rFonts w:ascii="Wingdings" w:hAnsi="Wingdings" w:hint="default"/>
+      </w:rPr>
+    </w:lvl>
+    <w:lvl w:ilvl="3" w:tplc="08090001" w:tentative="1">
+      <w:start w:val="1"/>
+      <w:numFmt w:val="bullet"/>
+      <w:lvlText w:val=""/>
+      <w:lvlJc w:val="left"/>
+      <w:pPr>
+        <w:ind w:left="2880" w:hanging="360"/>
+      </w:pPr>
+      <w:rPr>
+        <w:rFonts w:ascii="Symbol" w:hAnsi="Symbol" w:hint="default"/>
+      </w:rPr>
+    </w:lvl>
+    <w:lvl w:ilvl="4" w:tplc="08090003" w:tentative="1">
+      <w:start w:val="1"/>
+      <w:numFmt w:val="bullet"/>
+      <w:lvlText w:val="o"/>
+      <w:lvlJc w:val="left"/>
+      <w:pPr>
+        <w:ind w:left="3600" w:hanging="360"/>
+      </w:pPr>
+      <w:rPr>
+        <w:rFonts w:ascii="Courier New" w:hAnsi="Courier New" w:cs="Courier New" w:hint="default"/>
+      </w:rPr>
+    </w:lvl>
+    <w:lvl w:ilvl="5" w:tplc="08090005" w:tentative="1">
+      <w:start w:val="1"/>
+      <w:numFmt w:val="bullet"/>
+      <w:lvlText w:val=""/>
+      <w:lvlJc w:val="left"/>
+      <w:pPr>
+        <w:ind w:left="4320" w:hanging="360"/>
+      </w:pPr>
+      <w:rPr>
+        <w:rFonts w:ascii="Wingdings" w:hAnsi="Wingdings" w:hint="default"/>
+      </w:rPr>
+    </w:lvl>
+    <w:lvl w:ilvl="6" w:tplc="08090001" w:tentative="1">
+      <w:start w:val="1"/>
+      <w:numFmt w:val="bullet"/>
+      <w:lvlText w:val=""/>
+      <w:lvlJc w:val="left"/>
+      <w:pPr>
+        <w:ind w:left="5040" w:hanging="360"/>
+      </w:pPr>
+      <w:rPr>
+        <w:rFonts w:ascii="Symbol" w:hAnsi="Symbol" w:hint="default"/>
+      </w:rPr>
+    </w:lvl>
+    <w:lvl w:ilvl="7" w:tplc="08090003" w:tentative="1">
+      <w:start w:val="1"/>
+      <w:numFmt w:val="bullet"/>
+      <w:lvlText w:val="o"/>
+      <w:lvlJc w:val="left"/>
+      <w:pPr>
+        <w:ind w:left="5760" w:hanging="360"/>
+      </w:pPr>
+      <w:rPr>
+        <w:rFonts w:ascii="Courier New" w:hAnsi="Courier New" w:cs="Courier New" w:hint="default"/>
+      </w:rPr>
+    </w:lvl>
+    <w:lvl w:ilvl="8" w:tplc="08090005" w:tentative="1">
+      <w:start w:val="1"/>
+      <w:numFmt w:val="bullet"/>
+      <w:lvlText w:val=""/>
+      <w:lvlJc w:val="left"/>
+      <w:pPr>
+        <w:ind w:left="6480" w:hanging="360"/>
+      </w:pPr>
+      <w:rPr>
+        <w:rFonts w:ascii="Wingdings" w:hAnsi="Wingdings" w:hint="default"/>
+      </w:rPr>
+    </w:lvl>
+  </w:abstractNum>
+  <w:abstractNum w:abstractNumId="29" w15:restartNumberingAfterBreak="0">
     <w:nsid w:val="5A2C247E"/>
     <w:multiLevelType w:val="hybridMultilevel"/>
     <w:tmpl w:val="6212CEF2"/>
@@ -8687,7 +10083,7 @@
       </w:rPr>
     </w:lvl>
   </w:abstractNum>
-  <w:abstractNum w:abstractNumId="29" w15:restartNumberingAfterBreak="0">
+  <w:abstractNum w:abstractNumId="30" w15:restartNumberingAfterBreak="0">
     <w:nsid w:val="5B840E69"/>
     <w:multiLevelType w:val="multilevel"/>
     <w:tmpl w:val="08090025"/>
@@ -8773,7 +10169,7 @@
       </w:pPr>
     </w:lvl>
   </w:abstractNum>
-  <w:abstractNum w:abstractNumId="30" w15:restartNumberingAfterBreak="0">
+  <w:abstractNum w:abstractNumId="31" w15:restartNumberingAfterBreak="0">
     <w:nsid w:val="5E8A2B9B"/>
     <w:multiLevelType w:val="hybridMultilevel"/>
     <w:tmpl w:val="223CDA7C"/>
@@ -8886,7 +10282,7 @@
       </w:rPr>
     </w:lvl>
   </w:abstractNum>
-  <w:abstractNum w:abstractNumId="31" w15:restartNumberingAfterBreak="0">
+  <w:abstractNum w:abstractNumId="32" w15:restartNumberingAfterBreak="0">
     <w:nsid w:val="606E24B6"/>
     <w:multiLevelType w:val="hybridMultilevel"/>
     <w:tmpl w:val="7B167046"/>
@@ -8999,7 +10395,7 @@
       </w:rPr>
     </w:lvl>
   </w:abstractNum>
-  <w:abstractNum w:abstractNumId="32" w15:restartNumberingAfterBreak="0">
+  <w:abstractNum w:abstractNumId="33" w15:restartNumberingAfterBreak="0">
     <w:nsid w:val="62866FFB"/>
     <w:multiLevelType w:val="hybridMultilevel"/>
     <w:tmpl w:val="17E64D20"/>
@@ -9085,7 +10481,7 @@
       </w:pPr>
     </w:lvl>
   </w:abstractNum>
-  <w:abstractNum w:abstractNumId="33" w15:restartNumberingAfterBreak="0">
+  <w:abstractNum w:abstractNumId="34" w15:restartNumberingAfterBreak="0">
     <w:nsid w:val="64A42E87"/>
     <w:multiLevelType w:val="hybridMultilevel"/>
     <w:tmpl w:val="667C2FB0"/>
@@ -9171,7 +10567,7 @@
       </w:pPr>
     </w:lvl>
   </w:abstractNum>
-  <w:abstractNum w:abstractNumId="34" w15:restartNumberingAfterBreak="0">
+  <w:abstractNum w:abstractNumId="35" w15:restartNumberingAfterBreak="0">
     <w:nsid w:val="68CD596F"/>
     <w:multiLevelType w:val="hybridMultilevel"/>
     <w:tmpl w:val="7BB689B6"/>
@@ -9284,7 +10680,7 @@
       </w:rPr>
     </w:lvl>
   </w:abstractNum>
-  <w:abstractNum w:abstractNumId="35" w15:restartNumberingAfterBreak="0">
+  <w:abstractNum w:abstractNumId="36" w15:restartNumberingAfterBreak="0">
     <w:nsid w:val="6BC060F2"/>
     <w:multiLevelType w:val="hybridMultilevel"/>
     <w:tmpl w:val="E7F4FF56"/>
@@ -9373,7 +10769,7 @@
       </w:pPr>
     </w:lvl>
   </w:abstractNum>
-  <w:abstractNum w:abstractNumId="36" w15:restartNumberingAfterBreak="0">
+  <w:abstractNum w:abstractNumId="37" w15:restartNumberingAfterBreak="0">
     <w:nsid w:val="6C651EA0"/>
     <w:multiLevelType w:val="hybridMultilevel"/>
     <w:tmpl w:val="0BD8B2CC"/>
@@ -9486,7 +10882,7 @@
       </w:rPr>
     </w:lvl>
   </w:abstractNum>
-  <w:abstractNum w:abstractNumId="37" w15:restartNumberingAfterBreak="0">
+  <w:abstractNum w:abstractNumId="38" w15:restartNumberingAfterBreak="0">
     <w:nsid w:val="6DC3210D"/>
     <w:multiLevelType w:val="multilevel"/>
     <w:tmpl w:val="E07208FC"/>
@@ -9599,7 +10995,7 @@
       </w:rPr>
     </w:lvl>
   </w:abstractNum>
-  <w:abstractNum w:abstractNumId="38" w15:restartNumberingAfterBreak="0">
+  <w:abstractNum w:abstractNumId="39" w15:restartNumberingAfterBreak="0">
     <w:nsid w:val="6F404C9F"/>
     <w:multiLevelType w:val="multilevel"/>
     <w:tmpl w:val="BEDA5F46"/>
@@ -9741,7 +11137,7 @@
       </w:rPr>
     </w:lvl>
   </w:abstractNum>
-  <w:abstractNum w:abstractNumId="39" w15:restartNumberingAfterBreak="0">
+  <w:abstractNum w:abstractNumId="40" w15:restartNumberingAfterBreak="0">
     <w:nsid w:val="6F9E4C71"/>
     <w:multiLevelType w:val="hybridMultilevel"/>
     <w:tmpl w:val="B620833A"/>
@@ -9854,7 +11250,7 @@
       </w:rPr>
     </w:lvl>
   </w:abstractNum>
-  <w:abstractNum w:abstractNumId="40" w15:restartNumberingAfterBreak="0">
+  <w:abstractNum w:abstractNumId="41" w15:restartNumberingAfterBreak="0">
     <w:nsid w:val="71EC3E0E"/>
     <w:multiLevelType w:val="multilevel"/>
     <w:tmpl w:val="43F8FFDE"/>
@@ -9969,7 +11365,7 @@
       </w:rPr>
     </w:lvl>
   </w:abstractNum>
-  <w:abstractNum w:abstractNumId="41" w15:restartNumberingAfterBreak="0">
+  <w:abstractNum w:abstractNumId="42" w15:restartNumberingAfterBreak="0">
     <w:nsid w:val="76B13725"/>
     <w:multiLevelType w:val="hybridMultilevel"/>
     <w:tmpl w:val="6846DC06"/>
@@ -10082,7 +11478,7 @@
       </w:rPr>
     </w:lvl>
   </w:abstractNum>
-  <w:abstractNum w:abstractNumId="42" w15:restartNumberingAfterBreak="0">
+  <w:abstractNum w:abstractNumId="43" w15:restartNumberingAfterBreak="0">
     <w:nsid w:val="7BE01586"/>
     <w:multiLevelType w:val="multilevel"/>
     <w:tmpl w:val="B6AC9C58"/>
@@ -10200,7 +11596,7 @@
       </w:rPr>
     </w:lvl>
   </w:abstractNum>
-  <w:abstractNum w:abstractNumId="43" w15:restartNumberingAfterBreak="0">
+  <w:abstractNum w:abstractNumId="44" w15:restartNumberingAfterBreak="0">
     <w:nsid w:val="7C7A2324"/>
     <w:multiLevelType w:val="hybridMultilevel"/>
     <w:tmpl w:val="D864FCFA"/>
@@ -10313,7 +11709,7 @@
       </w:rPr>
     </w:lvl>
   </w:abstractNum>
-  <w:abstractNum w:abstractNumId="44" w15:restartNumberingAfterBreak="0">
+  <w:abstractNum w:abstractNumId="45" w15:restartNumberingAfterBreak="0">
     <w:nsid w:val="7DED3708"/>
     <w:multiLevelType w:val="hybridMultilevel"/>
     <w:tmpl w:val="EC143968"/>
@@ -10426,7 +11822,7 @@
       </w:rPr>
     </w:lvl>
   </w:abstractNum>
-  <w:abstractNum w:abstractNumId="45" w15:restartNumberingAfterBreak="0">
+  <w:abstractNum w:abstractNumId="46" w15:restartNumberingAfterBreak="0">
     <w:nsid w:val="7E5C6395"/>
     <w:multiLevelType w:val="hybridMultilevel"/>
     <w:tmpl w:val="D5B4D1CC"/>
@@ -10540,7 +11936,7 @@
     </w:lvl>
   </w:abstractNum>
   <w:num w:numId="1" w16cid:durableId="1068770784">
-    <w:abstractNumId w:val="32"/>
+    <w:abstractNumId w:val="33"/>
   </w:num>
   <w:num w:numId="2" w16cid:durableId="2005235878">
     <w:abstractNumId w:val="13"/>
@@ -10549,31 +11945,31 @@
     <w:abstractNumId w:val="21"/>
   </w:num>
   <w:num w:numId="4" w16cid:durableId="1924530732">
-    <w:abstractNumId w:val="43"/>
+    <w:abstractNumId w:val="44"/>
   </w:num>
   <w:num w:numId="5" w16cid:durableId="1374885874">
-    <w:abstractNumId w:val="37"/>
+    <w:abstractNumId w:val="38"/>
   </w:num>
   <w:num w:numId="6" w16cid:durableId="1371228070">
     <w:abstractNumId w:val="4"/>
   </w:num>
   <w:num w:numId="7" w16cid:durableId="206188163">
-    <w:abstractNumId w:val="39"/>
+    <w:abstractNumId w:val="40"/>
   </w:num>
   <w:num w:numId="8" w16cid:durableId="105781157">
     <w:abstractNumId w:val="10"/>
   </w:num>
   <w:num w:numId="9" w16cid:durableId="526917780">
-    <w:abstractNumId w:val="31"/>
+    <w:abstractNumId w:val="32"/>
   </w:num>
   <w:num w:numId="10" w16cid:durableId="756752892">
-    <w:abstractNumId w:val="41"/>
+    <w:abstractNumId w:val="42"/>
   </w:num>
   <w:num w:numId="11" w16cid:durableId="472337040">
-    <w:abstractNumId w:val="42"/>
+    <w:abstractNumId w:val="43"/>
   </w:num>
   <w:num w:numId="12" w16cid:durableId="315302746">
-    <w:abstractNumId w:val="45"/>
+    <w:abstractNumId w:val="46"/>
   </w:num>
   <w:num w:numId="13" w16cid:durableId="395665825">
     <w:abstractNumId w:val="16"/>
@@ -10591,10 +11987,10 @@
     <w:abstractNumId w:val="25"/>
   </w:num>
   <w:num w:numId="18" w16cid:durableId="2095860530">
-    <w:abstractNumId w:val="40"/>
+    <w:abstractNumId w:val="41"/>
   </w:num>
   <w:num w:numId="19" w16cid:durableId="1011226082">
-    <w:abstractNumId w:val="30"/>
+    <w:abstractNumId w:val="31"/>
   </w:num>
   <w:num w:numId="20" w16cid:durableId="64035531">
     <w:abstractNumId w:val="6"/>
@@ -10606,13 +12002,13 @@
     <w:abstractNumId w:val="5"/>
   </w:num>
   <w:num w:numId="23" w16cid:durableId="249823528">
-    <w:abstractNumId w:val="38"/>
+    <w:abstractNumId w:val="39"/>
   </w:num>
   <w:num w:numId="24" w16cid:durableId="1208179309">
-    <w:abstractNumId w:val="34"/>
+    <w:abstractNumId w:val="35"/>
   </w:num>
   <w:num w:numId="25" w16cid:durableId="1492599684">
-    <w:abstractNumId w:val="36"/>
+    <w:abstractNumId w:val="37"/>
   </w:num>
   <w:num w:numId="26" w16cid:durableId="778913291">
     <w:abstractNumId w:val="12"/>
@@ -10624,10 +12020,10 @@
     <w:abstractNumId w:val="11"/>
   </w:num>
   <w:num w:numId="29" w16cid:durableId="559026621">
-    <w:abstractNumId w:val="44"/>
+    <w:abstractNumId w:val="45"/>
   </w:num>
   <w:num w:numId="30" w16cid:durableId="1800609180">
-    <w:abstractNumId w:val="28"/>
+    <w:abstractNumId w:val="29"/>
   </w:num>
   <w:num w:numId="31" w16cid:durableId="284777468">
     <w:abstractNumId w:val="7"/>
@@ -10651,19 +12047,19 @@
     <w:abstractNumId w:val="20"/>
   </w:num>
   <w:num w:numId="38" w16cid:durableId="926767786">
-    <w:abstractNumId w:val="35"/>
+    <w:abstractNumId w:val="36"/>
   </w:num>
   <w:num w:numId="39" w16cid:durableId="1576471496">
     <w:abstractNumId w:val="14"/>
   </w:num>
   <w:num w:numId="40" w16cid:durableId="908998624">
-    <w:abstractNumId w:val="29"/>
+    <w:abstractNumId w:val="30"/>
   </w:num>
   <w:num w:numId="41" w16cid:durableId="790631596">
     <w:abstractNumId w:val="18"/>
   </w:num>
   <w:num w:numId="42" w16cid:durableId="113183586">
-    <w:abstractNumId w:val="33"/>
+    <w:abstractNumId w:val="34"/>
   </w:num>
   <w:num w:numId="43" w16cid:durableId="668021206">
     <w:abstractNumId w:val="3"/>
@@ -10673,6 +12069,9 @@
   </w:num>
   <w:num w:numId="45" w16cid:durableId="765271142">
     <w:abstractNumId w:val="15"/>
+  </w:num>
+  <w:num w:numId="46" w16cid:durableId="1927104685">
+    <w:abstractNumId w:val="28"/>
   </w:num>
   <w:numIdMacAtCleanup w:val="25"/>
 </w:numbering>
@@ -11150,7 +12549,7 @@
     <w:link w:val="Heading3Char"/>
     <w:unhideWhenUsed/>
     <w:qFormat/>
-    <w:rsid w:val="00BE47D7"/>
+    <w:rsid w:val="00620420"/>
     <w:pPr>
       <w:keepNext/>
       <w:keepLines/>
@@ -11158,7 +12557,7 @@
         <w:ilvl w:val="2"/>
         <w:numId w:val="41"/>
       </w:numPr>
-      <w:spacing w:before="40" w:after="0"/>
+      <w:spacing w:before="40" w:after="0" w:line="360" w:lineRule="auto"/>
       <w:outlineLvl w:val="2"/>
     </w:pPr>
     <w:rPr>
@@ -11916,7 +13315,7 @@
     <w:name w:val="Heading 3 Char"/>
     <w:basedOn w:val="DefaultParagraphFont"/>
     <w:link w:val="Heading3"/>
-    <w:rsid w:val="00BE47D7"/>
+    <w:rsid w:val="00620420"/>
     <w:rPr>
       <w:rFonts w:ascii="Times New Roman" w:eastAsiaTheme="majorEastAsia" w:hAnsi="Times New Roman" w:cstheme="majorBidi"/>
       <w:color w:val="1F4D78" w:themeColor="accent1" w:themeShade="7F"/>

</xml_diff>